<commit_message>
Agregue los puntos del 3.5 al 6.3
</commit_message>
<xml_diff>
--- a/Especificaciones suplementarias.docx
+++ b/Especificaciones suplementarias.docx
@@ -5101,21 +5101,39 @@
         <w:t>Tiempo de respuesta</w:t>
       </w:r>
       <w:bookmarkEnd w:id="18"/>
-      <w:r>
-        <w:t xml:space="preserve"> </w:t>
-      </w:r>
+    </w:p>
+    <w:p>
+      <w:pPr>
+        <w:jc w:val="both"/>
+      </w:pPr>
+      <w:r>
+        <w:t>El tiempo de respuesta para el inicio de sesión del usuario será máximo de 5 segundos.</w:t>
+      </w:r>
+    </w:p>
+    <w:p>
+      <w:pPr>
+        <w:jc w:val="both"/>
+      </w:pPr>
+      <w:r>
+        <w:t>El tiempo de respuesta para la transacción del pedido será de 15 a 20 minutos como máximo.</w:t>
+      </w:r>
+      <w:bookmarkStart w:id="19" w:name="_Toc92477459"/>
     </w:p>
     <w:p>
       <w:pPr>
         <w:pStyle w:val="Ttulo2"/>
       </w:pPr>
-      <w:bookmarkStart w:id="19" w:name="_Toc92477459"/>
       <w:r>
         <w:t>4.2. Cantidad de atención a usuarios.</w:t>
       </w:r>
       <w:bookmarkEnd w:id="19"/>
-      <w:r>
-        <w:t xml:space="preserve"> </w:t>
+    </w:p>
+    <w:p>
+      <w:pPr>
+        <w:jc w:val="both"/>
+      </w:pPr>
+      <w:r>
+        <w:t>La aplicación debe poder atender a 200 usuarios a la vez.</w:t>
       </w:r>
     </w:p>
     <w:p>
@@ -5153,7 +5171,18 @@
       </w:r>
       <w:bookmarkEnd w:id="21"/>
       <w:r>
-        <w:t xml:space="preserve"> </w:t>
+        <w:t>.</w:t>
+      </w:r>
+    </w:p>
+    <w:p>
+      <w:pPr>
+        <w:jc w:val="both"/>
+      </w:pPr>
+      <w:r>
+        <w:t>Se aprovechara la tecnología para que las</w:t>
+      </w:r>
+      <w:r>
+        <w:t xml:space="preserve"> actualizaciones y los direccionamientos de la aplicación se instalen y sea muy intuitivo para el usuario.</w:t>
       </w:r>
     </w:p>
     <w:p>
@@ -5165,19 +5194,23 @@
         <w:t>5.2. Estándares de Codificación.</w:t>
       </w:r>
       <w:bookmarkEnd w:id="22"/>
-      <w:r>
-        <w:t xml:space="preserve"> </w:t>
-      </w:r>
+    </w:p>
+    <w:p>
+      <w:r>
+        <w:t>Se deben utilizar los estándares de codificación de Java.</w:t>
+      </w:r>
+      <w:bookmarkStart w:id="23" w:name="_GoBack"/>
+      <w:bookmarkEnd w:id="23"/>
     </w:p>
     <w:p>
       <w:pPr>
         <w:pStyle w:val="Ttulo1"/>
       </w:pPr>
-      <w:bookmarkStart w:id="23" w:name="_Toc92477463"/>
+      <w:bookmarkStart w:id="24" w:name="_Toc92477463"/>
       <w:r>
         <w:t>6. RESTRICCIONES DE DISEÑO.</w:t>
       </w:r>
-      <w:bookmarkEnd w:id="23"/>
+      <w:bookmarkEnd w:id="24"/>
       <w:r>
         <w:t xml:space="preserve"> </w:t>
       </w:r>
@@ -5186,11 +5219,11 @@
       <w:pPr>
         <w:pStyle w:val="Ttulo2"/>
       </w:pPr>
-      <w:bookmarkStart w:id="24" w:name="_Toc92477464"/>
+      <w:bookmarkStart w:id="25" w:name="_Toc92477464"/>
       <w:r>
         <w:t>6.1. Estándares de Diseño.</w:t>
       </w:r>
-      <w:bookmarkEnd w:id="24"/>
+      <w:bookmarkEnd w:id="25"/>
       <w:r>
         <w:t xml:space="preserve"> </w:t>
       </w:r>
@@ -5199,11 +5232,11 @@
       <w:pPr>
         <w:pStyle w:val="Ttulo2"/>
       </w:pPr>
-      <w:bookmarkStart w:id="25" w:name="_Toc92477465"/>
+      <w:bookmarkStart w:id="26" w:name="_Toc92477465"/>
       <w:r>
         <w:t>6.2. Estándares de Arquitectura</w:t>
       </w:r>
-      <w:bookmarkEnd w:id="25"/>
+      <w:bookmarkEnd w:id="26"/>
       <w:r>
         <w:t xml:space="preserve"> </w:t>
       </w:r>
@@ -5212,28 +5245,51 @@
       <w:pPr>
         <w:pStyle w:val="Ttulo2"/>
       </w:pPr>
-      <w:bookmarkStart w:id="26" w:name="_Toc92477466"/>
+      <w:bookmarkStart w:id="27" w:name="_Toc92477466"/>
       <w:r>
         <w:t>6.3. Motor de Base de Datos</w:t>
       </w:r>
-      <w:bookmarkEnd w:id="26"/>
-      <w:r>
-        <w:t xml:space="preserve"> </w:t>
+      <w:bookmarkEnd w:id="27"/>
+      <w:r>
+        <w:t>.</w:t>
+      </w:r>
+    </w:p>
+    <w:p>
+      <w:pPr>
+        <w:jc w:val="both"/>
+      </w:pPr>
+      <w:r>
+        <w:t>Se debe utili</w:t>
+      </w:r>
+      <w:r>
+        <w:t xml:space="preserve">zar el motor de base de datos </w:t>
+      </w:r>
+      <w:proofErr w:type="spellStart"/>
+      <w:r>
+        <w:t>Sql</w:t>
+      </w:r>
+      <w:proofErr w:type="spellEnd"/>
+      <w:r>
+        <w:t xml:space="preserve"> </w:t>
+      </w:r>
+      <w:r>
+        <w:t>de Oracle.</w:t>
       </w:r>
     </w:p>
     <w:p>
       <w:pPr>
         <w:pStyle w:val="Ttulo2"/>
       </w:pPr>
-      <w:bookmarkStart w:id="27" w:name="_Toc92477467"/>
-      <w:r>
+      <w:bookmarkStart w:id="28" w:name="_Toc92477467"/>
+      <w:r>
+        <w:lastRenderedPageBreak/>
         <w:t>6.4. Lenguaje de Programación</w:t>
       </w:r>
-      <w:bookmarkEnd w:id="27"/>
-      <w:r>
-        <w:t xml:space="preserve"> </w:t>
-      </w:r>
-      <w:bookmarkStart w:id="28" w:name="_Toc92477468"/>
+      <w:bookmarkEnd w:id="28"/>
+      <w:r>
+        <w:t xml:space="preserve"> </w:t>
+      </w:r>
+      <w:bookmarkStart w:id="29" w:name="_Toc92477468"/>
     </w:p>
     <w:p>
       <w:pPr>
@@ -5242,7 +5298,7 @@
       <w:r>
         <w:t>7. REQUERIMIENTOS DE DOCUMENTACIÓN, AYUDA EN LÍNEA Y MANUALES, ASISTENCIATÉCNICA</w:t>
       </w:r>
-      <w:bookmarkEnd w:id="28"/>
+      <w:bookmarkEnd w:id="29"/>
       <w:r>
         <w:t xml:space="preserve"> </w:t>
       </w:r>
@@ -5251,11 +5307,11 @@
       <w:pPr>
         <w:pStyle w:val="Ttulo2"/>
       </w:pPr>
-      <w:bookmarkStart w:id="29" w:name="_Toc92477469"/>
+      <w:bookmarkStart w:id="30" w:name="_Toc92477469"/>
       <w:r>
         <w:t>7.1. Manual de Usuario</w:t>
       </w:r>
-      <w:bookmarkEnd w:id="29"/>
+      <w:bookmarkEnd w:id="30"/>
       <w:r>
         <w:t xml:space="preserve"> </w:t>
       </w:r>
@@ -5264,7 +5320,7 @@
       <w:pPr>
         <w:pStyle w:val="Ttulo2"/>
       </w:pPr>
-      <w:bookmarkStart w:id="30" w:name="_Toc92477470"/>
+      <w:bookmarkStart w:id="31" w:name="_Toc92477470"/>
       <w:r>
         <w:t>7.2.</w:t>
       </w:r>
@@ -5274,7 +5330,7 @@
       <w:r>
         <w:t>Ayuda en Línea</w:t>
       </w:r>
-      <w:bookmarkEnd w:id="30"/>
+      <w:bookmarkEnd w:id="31"/>
       <w:r>
         <w:t xml:space="preserve"> </w:t>
       </w:r>
@@ -5283,7 +5339,7 @@
       <w:pPr>
         <w:pStyle w:val="Ttulo2"/>
       </w:pPr>
-      <w:bookmarkStart w:id="31" w:name="_Toc92477471"/>
+      <w:bookmarkStart w:id="32" w:name="_Toc92477471"/>
       <w:r>
         <w:t>7.3.</w:t>
       </w:r>
@@ -5293,7 +5349,7 @@
       <w:r>
         <w:t>Guías de Instalación y Configuración</w:t>
       </w:r>
-      <w:bookmarkEnd w:id="31"/>
+      <w:bookmarkEnd w:id="32"/>
       <w:r>
         <w:t xml:space="preserve"> </w:t>
       </w:r>
@@ -5302,7 +5358,7 @@
       <w:pPr>
         <w:pStyle w:val="Ttulo2"/>
       </w:pPr>
-      <w:bookmarkStart w:id="32" w:name="_Toc92477472"/>
+      <w:bookmarkStart w:id="33" w:name="_Toc92477472"/>
       <w:r>
         <w:t>7.4.</w:t>
       </w:r>
@@ -5318,7 +5374,7 @@
       <w:r>
         <w:t>técnico</w:t>
       </w:r>
-      <w:bookmarkEnd w:id="32"/>
+      <w:bookmarkEnd w:id="33"/>
       <w:r>
         <w:t xml:space="preserve"> </w:t>
       </w:r>
@@ -5327,7 +5383,7 @@
       <w:pPr>
         <w:pStyle w:val="Ttulo2"/>
       </w:pPr>
-      <w:bookmarkStart w:id="33" w:name="_Toc92477473"/>
+      <w:bookmarkStart w:id="34" w:name="_Toc92477473"/>
       <w:r>
         <w:t>7.5.</w:t>
       </w:r>
@@ -5343,7 +5399,7 @@
       <w:r>
         <w:t>eléctrica AS-BUILT</w:t>
       </w:r>
-      <w:bookmarkEnd w:id="33"/>
+      <w:bookmarkEnd w:id="34"/>
       <w:r>
         <w:t xml:space="preserve"> </w:t>
       </w:r>
@@ -5352,12 +5408,11 @@
       <w:pPr>
         <w:pStyle w:val="Ttulo1"/>
       </w:pPr>
-      <w:bookmarkStart w:id="34" w:name="_Toc92477474"/>
-      <w:r>
-        <w:lastRenderedPageBreak/>
+      <w:bookmarkStart w:id="35" w:name="_Toc92477474"/>
+      <w:r>
         <w:t>8. COMPONENTES A COMPRAR</w:t>
       </w:r>
-      <w:bookmarkEnd w:id="34"/>
+      <w:bookmarkEnd w:id="35"/>
       <w:r>
         <w:t xml:space="preserve"> </w:t>
       </w:r>
@@ -5366,11 +5421,11 @@
       <w:pPr>
         <w:pStyle w:val="Ttulo1"/>
       </w:pPr>
-      <w:bookmarkStart w:id="35" w:name="_Toc92477475"/>
+      <w:bookmarkStart w:id="36" w:name="_Toc92477475"/>
       <w:r>
         <w:t>9. INTERFACES</w:t>
       </w:r>
-      <w:bookmarkEnd w:id="35"/>
+      <w:bookmarkEnd w:id="36"/>
       <w:r>
         <w:t xml:space="preserve"> </w:t>
       </w:r>
@@ -5379,7 +5434,7 @@
       <w:pPr>
         <w:pStyle w:val="Ttulo2"/>
       </w:pPr>
-      <w:bookmarkStart w:id="36" w:name="_Toc92477476"/>
+      <w:bookmarkStart w:id="37" w:name="_Toc92477476"/>
       <w:r>
         <w:t>9.1.</w:t>
       </w:r>
@@ -5389,7 +5444,7 @@
       <w:r>
         <w:t>Interfaz de Usuario</w:t>
       </w:r>
-      <w:bookmarkEnd w:id="36"/>
+      <w:bookmarkEnd w:id="37"/>
       <w:r>
         <w:t xml:space="preserve"> </w:t>
       </w:r>
@@ -5398,19 +5453,17 @@
       <w:pPr>
         <w:pStyle w:val="Ttulo2"/>
       </w:pPr>
-      <w:bookmarkStart w:id="37" w:name="_Toc92477477"/>
-      <w:bookmarkStart w:id="38" w:name="_GoBack"/>
+      <w:bookmarkStart w:id="38" w:name="_Toc92477477"/>
+      <w:r>
+        <w:t>9.2.</w:t>
+      </w:r>
+      <w:r>
+        <w:t xml:space="preserve"> </w:t>
+      </w:r>
+      <w:r>
+        <w:t>Interfaz de Hardware</w:t>
+      </w:r>
       <w:bookmarkEnd w:id="38"/>
-      <w:r>
-        <w:t>9.2.</w:t>
-      </w:r>
-      <w:r>
-        <w:t xml:space="preserve"> </w:t>
-      </w:r>
-      <w:r>
-        <w:t>Interfaz de Hardware</w:t>
-      </w:r>
-      <w:bookmarkEnd w:id="37"/>
       <w:r>
         <w:t xml:space="preserve"> </w:t>
       </w:r>
@@ -5592,7 +5645,7 @@
         <v:path o:extrusionok="f" gradientshapeok="t" o:connecttype="rect"/>
         <o:lock v:ext="edit" aspectratio="t"/>
       </v:shapetype>
-      <v:shape id="_x0000_i1027" type="#_x0000_t75" style="width:8.25pt;height:10.5pt;visibility:visible;mso-wrap-style:square" o:bullet="t">
+      <v:shape id="_x0000_i1042" type="#_x0000_t75" style="width:8.25pt;height:10.5pt;visibility:visible;mso-wrap-style:square" o:bullet="t">
         <v:imagedata r:id="rId1" o:title=""/>
       </v:shape>
     </w:pict>
@@ -5908,7 +5961,7 @@
   <w:latentStyles w:defLockedState="0" w:defUIPriority="99" w:defSemiHidden="0" w:defUnhideWhenUsed="0" w:defQFormat="0" w:count="371">
     <w:lsdException w:name="Normal" w:uiPriority="0" w:qFormat="1"/>
     <w:lsdException w:name="heading 1" w:uiPriority="9" w:qFormat="1"/>
-    <w:lsdException w:name="heading 2" w:semiHidden="1" w:uiPriority="9" w:unhideWhenUsed="1" w:qFormat="1"/>
+    <w:lsdException w:name="heading 2" w:semiHidden="1" w:uiPriority="0" w:unhideWhenUsed="1" w:qFormat="1"/>
     <w:lsdException w:name="heading 3" w:semiHidden="1" w:uiPriority="9" w:unhideWhenUsed="1" w:qFormat="1"/>
     <w:lsdException w:name="heading 4" w:semiHidden="1" w:uiPriority="9" w:unhideWhenUsed="1" w:qFormat="1"/>
     <w:lsdException w:name="heading 5" w:semiHidden="1" w:uiPriority="9" w:unhideWhenUsed="1" w:qFormat="1"/>
@@ -7147,7 +7200,7 @@
 </file>
 
 <file path=customXml/itemProps1.xml><?xml version="1.0" encoding="utf-8"?>
-<ds:datastoreItem xmlns:ds="http://schemas.openxmlformats.org/officeDocument/2006/customXml" ds:itemID="{81043648-2CB9-4516-AD38-47E77ACF1785}">
+<ds:datastoreItem xmlns:ds="http://schemas.openxmlformats.org/officeDocument/2006/customXml" ds:itemID="{ABB79009-45C5-48BF-9E6A-C741F1B74AE9}">
   <ds:schemaRefs>
     <ds:schemaRef ds:uri="http://schemas.openxmlformats.org/officeDocument/2006/bibliography"/>
   </ds:schemaRefs>

</xml_diff>

<commit_message>
Se le da formato al documento
</commit_message>
<xml_diff>
--- a/Especificaciones suplementarias.docx
+++ b/Especificaciones suplementarias.docx
@@ -337,7 +337,7 @@
           <w:szCs w:val="36"/>
         </w:rPr>
       </w:pPr>
-      <w:bookmarkStart w:id="0" w:name="_Toc92652961"/>
+      <w:bookmarkStart w:id="0" w:name="_Toc92655555"/>
       <w:r>
         <w:rPr>
           <w:szCs w:val="36"/>
@@ -672,7 +672,7 @@
           <w:szCs w:val="36"/>
         </w:rPr>
       </w:pPr>
-      <w:bookmarkStart w:id="1" w:name="_Toc92652962"/>
+      <w:bookmarkStart w:id="1" w:name="_Toc92655556"/>
       <w:r>
         <w:rPr>
           <w:szCs w:val="36"/>
@@ -692,7 +692,7 @@
         <w:pStyle w:val="Ttulo1"/>
         <w:jc w:val="both"/>
       </w:pPr>
-      <w:bookmarkStart w:id="2" w:name="_Toc92652963"/>
+      <w:bookmarkStart w:id="2" w:name="_Toc92655557"/>
       <w:r>
         <w:t>REGISTRO DE CAMBIOS</w:t>
       </w:r>
@@ -1189,7 +1189,7 @@
         <w:pStyle w:val="Ttulo1"/>
         <w:jc w:val="both"/>
       </w:pPr>
-      <w:bookmarkStart w:id="3" w:name="_Toc92652964"/>
+      <w:bookmarkStart w:id="3" w:name="_Toc92655558"/>
       <w:r>
         <w:t>RE</w:t>
       </w:r>
@@ -1459,7 +1459,7 @@
         <w:pStyle w:val="Ttulo1"/>
         <w:jc w:val="both"/>
       </w:pPr>
-      <w:bookmarkStart w:id="4" w:name="_Toc92652965"/>
+      <w:bookmarkStart w:id="4" w:name="_Toc92655559"/>
       <w:r>
         <w:lastRenderedPageBreak/>
         <w:t>Distribución</w:t>
@@ -1786,7 +1786,6 @@
           <w:szCs w:val="24"/>
         </w:rPr>
       </w:pPr>
-      <w:bookmarkStart w:id="5" w:name="_GoBack"/>
       <w:r>
         <w:rPr>
           <w:rFonts w:ascii="Cambria" w:eastAsia="Cambria" w:hAnsi="Cambria" w:cs="Cambria"/>
@@ -1799,7 +1798,6 @@
         <w:t>Tabla de contenido</w:t>
       </w:r>
     </w:p>
-    <w:bookmarkEnd w:id="5" w:displacedByCustomXml="next"/>
     <w:sdt>
       <w:sdtPr>
         <w:rPr>
@@ -1817,6 +1815,7 @@
           <w:docPartUnique/>
         </w:docPartObj>
       </w:sdtPr>
+      <w:sdtEndPr/>
       <w:sdtContent>
         <w:p>
           <w:pPr>
@@ -1850,7 +1849,7 @@
           <w:r>
             <w:fldChar w:fldCharType="separate"/>
           </w:r>
-          <w:hyperlink w:anchor="_Toc92652961" w:history="1">
+          <w:hyperlink w:anchor="_Toc92655555" w:history="1">
             <w:r>
               <w:rPr>
                 <w:rStyle w:val="Hipervnculo"/>
@@ -1877,7 +1876,7 @@
                 <w:noProof/>
                 <w:webHidden/>
               </w:rPr>
-              <w:instrText xml:space="preserve"> PAGEREF _Toc92652961 \h </w:instrText>
+              <w:instrText xml:space="preserve"> PAGEREF _Toc92655555 \h </w:instrText>
             </w:r>
             <w:r>
               <w:rPr>
@@ -1919,7 +1918,7 @@
               <w:noProof/>
             </w:rPr>
           </w:pPr>
-          <w:hyperlink w:anchor="_Toc92652962" w:history="1">
+          <w:hyperlink w:anchor="_Toc92655556" w:history="1">
             <w:r>
               <w:rPr>
                 <w:rStyle w:val="Hipervnculo"/>
@@ -1946,7 +1945,7 @@
                 <w:noProof/>
                 <w:webHidden/>
               </w:rPr>
-              <w:instrText xml:space="preserve"> PAGEREF _Toc92652962 \h </w:instrText>
+              <w:instrText xml:space="preserve"> PAGEREF _Toc92655556 \h </w:instrText>
             </w:r>
             <w:r>
               <w:rPr>
@@ -1988,7 +1987,7 @@
               <w:noProof/>
             </w:rPr>
           </w:pPr>
-          <w:hyperlink w:anchor="_Toc92652963" w:history="1">
+          <w:hyperlink w:anchor="_Toc92655557" w:history="1">
             <w:r>
               <w:rPr>
                 <w:rStyle w:val="Hipervnculo"/>
@@ -2015,7 +2014,7 @@
                 <w:noProof/>
                 <w:webHidden/>
               </w:rPr>
-              <w:instrText xml:space="preserve"> PAGEREF _Toc92652963 \h </w:instrText>
+              <w:instrText xml:space="preserve"> PAGEREF _Toc92655557 \h </w:instrText>
             </w:r>
             <w:r>
               <w:rPr>
@@ -2057,7 +2056,7 @@
               <w:noProof/>
             </w:rPr>
           </w:pPr>
-          <w:hyperlink w:anchor="_Toc92652964" w:history="1">
+          <w:hyperlink w:anchor="_Toc92655558" w:history="1">
             <w:r>
               <w:rPr>
                 <w:rStyle w:val="Hipervnculo"/>
@@ -2084,7 +2083,7 @@
                 <w:noProof/>
                 <w:webHidden/>
               </w:rPr>
-              <w:instrText xml:space="preserve"> PAGEREF _Toc92652964 \h </w:instrText>
+              <w:instrText xml:space="preserve"> PAGEREF _Toc92655558 \h </w:instrText>
             </w:r>
             <w:r>
               <w:rPr>
@@ -2126,7 +2125,7 @@
               <w:noProof/>
             </w:rPr>
           </w:pPr>
-          <w:hyperlink w:anchor="_Toc92652965" w:history="1">
+          <w:hyperlink w:anchor="_Toc92655559" w:history="1">
             <w:r>
               <w:rPr>
                 <w:rStyle w:val="Hipervnculo"/>
@@ -2153,7 +2152,7 @@
                 <w:noProof/>
                 <w:webHidden/>
               </w:rPr>
-              <w:instrText xml:space="preserve"> PAGEREF _Toc92652965 \h </w:instrText>
+              <w:instrText xml:space="preserve"> PAGEREF _Toc92655559 \h </w:instrText>
             </w:r>
             <w:r>
               <w:rPr>
@@ -2195,7 +2194,7 @@
               <w:noProof/>
             </w:rPr>
           </w:pPr>
-          <w:hyperlink w:anchor="_Toc92652966" w:history="1">
+          <w:hyperlink w:anchor="_Toc92655560" w:history="1">
             <w:r>
               <w:rPr>
                 <w:rStyle w:val="Hipervnculo"/>
@@ -2222,7 +2221,7 @@
                 <w:noProof/>
                 <w:webHidden/>
               </w:rPr>
-              <w:instrText xml:space="preserve"> PAGEREF _Toc92652966 \h </w:instrText>
+              <w:instrText xml:space="preserve"> PAGEREF _Toc92655560 \h </w:instrText>
             </w:r>
             <w:r>
               <w:rPr>
@@ -2264,7 +2263,7 @@
               <w:noProof/>
             </w:rPr>
           </w:pPr>
-          <w:hyperlink w:anchor="_Toc92652967" w:history="1">
+          <w:hyperlink w:anchor="_Toc92655561" w:history="1">
             <w:r>
               <w:rPr>
                 <w:rStyle w:val="Hipervnculo"/>
@@ -2272,6 +2271,8 @@
               </w:rPr>
               <w:t>1.1. Objetivo.</w:t>
             </w:r>
+            <w:bookmarkStart w:id="5" w:name="_GoBack"/>
+            <w:bookmarkEnd w:id="5"/>
             <w:r>
               <w:rPr>
                 <w:noProof/>
@@ -2291,7 +2292,145 @@
                 <w:noProof/>
                 <w:webHidden/>
               </w:rPr>
-              <w:instrText xml:space="preserve"> PAGEREF _Toc92652967 \h </w:instrText>
+              <w:instrText xml:space="preserve"> PAGEREF _Toc92655561 \h </w:instrText>
+            </w:r>
+            <w:r>
+              <w:rPr>
+                <w:noProof/>
+                <w:webHidden/>
+              </w:rPr>
+            </w:r>
+            <w:r>
+              <w:rPr>
+                <w:noProof/>
+                <w:webHidden/>
+              </w:rPr>
+              <w:fldChar w:fldCharType="separate"/>
+            </w:r>
+            <w:r>
+              <w:rPr>
+                <w:noProof/>
+                <w:webHidden/>
+              </w:rPr>
+              <w:t>5</w:t>
+            </w:r>
+            <w:r>
+              <w:rPr>
+                <w:noProof/>
+                <w:webHidden/>
+              </w:rPr>
+              <w:fldChar w:fldCharType="end"/>
+            </w:r>
+          </w:hyperlink>
+        </w:p>
+        <w:p>
+          <w:pPr>
+            <w:pStyle w:val="TDC1"/>
+            <w:tabs>
+              <w:tab w:val="right" w:leader="dot" w:pos="9626"/>
+            </w:tabs>
+            <w:rPr>
+              <w:rFonts w:asciiTheme="minorHAnsi" w:eastAsiaTheme="minorEastAsia" w:hAnsiTheme="minorHAnsi" w:cstheme="minorBidi"/>
+              <w:noProof/>
+            </w:rPr>
+          </w:pPr>
+          <w:hyperlink w:anchor="_Toc92655562" w:history="1">
+            <w:r>
+              <w:rPr>
+                <w:rStyle w:val="Hipervnculo"/>
+                <w:noProof/>
+              </w:rPr>
+              <w:t>2. USABILIDAD</w:t>
+            </w:r>
+            <w:r>
+              <w:rPr>
+                <w:noProof/>
+                <w:webHidden/>
+              </w:rPr>
+              <w:tab/>
+            </w:r>
+            <w:r>
+              <w:rPr>
+                <w:noProof/>
+                <w:webHidden/>
+              </w:rPr>
+              <w:fldChar w:fldCharType="begin"/>
+            </w:r>
+            <w:r>
+              <w:rPr>
+                <w:noProof/>
+                <w:webHidden/>
+              </w:rPr>
+              <w:instrText xml:space="preserve"> PAGEREF _Toc92655562 \h </w:instrText>
+            </w:r>
+            <w:r>
+              <w:rPr>
+                <w:noProof/>
+                <w:webHidden/>
+              </w:rPr>
+            </w:r>
+            <w:r>
+              <w:rPr>
+                <w:noProof/>
+                <w:webHidden/>
+              </w:rPr>
+              <w:fldChar w:fldCharType="separate"/>
+            </w:r>
+            <w:r>
+              <w:rPr>
+                <w:noProof/>
+                <w:webHidden/>
+              </w:rPr>
+              <w:t>5</w:t>
+            </w:r>
+            <w:r>
+              <w:rPr>
+                <w:noProof/>
+                <w:webHidden/>
+              </w:rPr>
+              <w:fldChar w:fldCharType="end"/>
+            </w:r>
+          </w:hyperlink>
+        </w:p>
+        <w:p>
+          <w:pPr>
+            <w:pStyle w:val="TDC1"/>
+            <w:tabs>
+              <w:tab w:val="right" w:leader="dot" w:pos="9626"/>
+            </w:tabs>
+            <w:rPr>
+              <w:rFonts w:asciiTheme="minorHAnsi" w:eastAsiaTheme="minorEastAsia" w:hAnsiTheme="minorHAnsi" w:cstheme="minorBidi"/>
+              <w:noProof/>
+            </w:rPr>
+          </w:pPr>
+          <w:hyperlink w:anchor="_Toc92655563" w:history="1">
+            <w:r>
+              <w:rPr>
+                <w:rStyle w:val="Hipervnculo"/>
+                <w:noProof/>
+              </w:rPr>
+              <w:t>2.1. Tiempo de Aprendizaje.</w:t>
+            </w:r>
+            <w:r>
+              <w:rPr>
+                <w:noProof/>
+                <w:webHidden/>
+              </w:rPr>
+              <w:tab/>
+            </w:r>
+            <w:r>
+              <w:rPr>
+                <w:noProof/>
+                <w:webHidden/>
+              </w:rPr>
+              <w:fldChar w:fldCharType="begin"/>
+            </w:r>
+            <w:r>
+              <w:rPr>
+                <w:noProof/>
+                <w:webHidden/>
+              </w:rPr>
+              <w:instrText xml:space="preserve"> PAGEREF _Toc92655563 \h </w:instrText>
             </w:r>
             <w:r>
               <w:rPr>
@@ -2333,13 +2472,13 @@
               <w:noProof/>
             </w:rPr>
           </w:pPr>
-          <w:hyperlink w:anchor="_Toc92652968" w:history="1">
+          <w:hyperlink w:anchor="_Toc92655564" w:history="1">
             <w:r>
               <w:rPr>
                 <w:rStyle w:val="Hipervnculo"/>
                 <w:noProof/>
               </w:rPr>
-              <w:t>1.2. Glosario</w:t>
+              <w:t>2.2. Identificación del usuario.</w:t>
             </w:r>
             <w:r>
               <w:rPr>
@@ -2360,7 +2499,7 @@
                 <w:noProof/>
                 <w:webHidden/>
               </w:rPr>
-              <w:instrText xml:space="preserve"> PAGEREF _Toc92652968 \h </w:instrText>
+              <w:instrText xml:space="preserve"> PAGEREF _Toc92655564 \h </w:instrText>
             </w:r>
             <w:r>
               <w:rPr>
@@ -2402,13 +2541,13 @@
               <w:noProof/>
             </w:rPr>
           </w:pPr>
-          <w:hyperlink w:anchor="_Toc92652969" w:history="1">
+          <w:hyperlink w:anchor="_Toc92655565" w:history="1">
             <w:r>
               <w:rPr>
                 <w:rStyle w:val="Hipervnculo"/>
                 <w:noProof/>
               </w:rPr>
-              <w:t>2. USABILIDAD</w:t>
+              <w:t>3. CONFIABILIDAD</w:t>
             </w:r>
             <w:r>
               <w:rPr>
@@ -2429,7 +2568,7 @@
                 <w:noProof/>
                 <w:webHidden/>
               </w:rPr>
-              <w:instrText xml:space="preserve"> PAGEREF _Toc92652969 \h </w:instrText>
+              <w:instrText xml:space="preserve"> PAGEREF _Toc92655565 \h </w:instrText>
             </w:r>
             <w:r>
               <w:rPr>
@@ -2449,7 +2588,352 @@
                 <w:noProof/>
                 <w:webHidden/>
               </w:rPr>
-              <w:t>5</w:t>
+              <w:t>6</w:t>
+            </w:r>
+            <w:r>
+              <w:rPr>
+                <w:noProof/>
+                <w:webHidden/>
+              </w:rPr>
+              <w:fldChar w:fldCharType="end"/>
+            </w:r>
+          </w:hyperlink>
+        </w:p>
+        <w:p>
+          <w:pPr>
+            <w:pStyle w:val="TDC2"/>
+            <w:tabs>
+              <w:tab w:val="right" w:leader="dot" w:pos="9626"/>
+            </w:tabs>
+            <w:rPr>
+              <w:rFonts w:asciiTheme="minorHAnsi" w:eastAsiaTheme="minorEastAsia" w:hAnsiTheme="minorHAnsi" w:cstheme="minorBidi"/>
+              <w:noProof/>
+            </w:rPr>
+          </w:pPr>
+          <w:hyperlink w:anchor="_Toc92655566" w:history="1">
+            <w:r>
+              <w:rPr>
+                <w:rStyle w:val="Hipervnculo"/>
+                <w:noProof/>
+              </w:rPr>
+              <w:t>3.1. Tiempo de disponibilidad del sistema.</w:t>
+            </w:r>
+            <w:r>
+              <w:rPr>
+                <w:noProof/>
+                <w:webHidden/>
+              </w:rPr>
+              <w:tab/>
+            </w:r>
+            <w:r>
+              <w:rPr>
+                <w:noProof/>
+                <w:webHidden/>
+              </w:rPr>
+              <w:fldChar w:fldCharType="begin"/>
+            </w:r>
+            <w:r>
+              <w:rPr>
+                <w:noProof/>
+                <w:webHidden/>
+              </w:rPr>
+              <w:instrText xml:space="preserve"> PAGEREF _Toc92655566 \h </w:instrText>
+            </w:r>
+            <w:r>
+              <w:rPr>
+                <w:noProof/>
+                <w:webHidden/>
+              </w:rPr>
+            </w:r>
+            <w:r>
+              <w:rPr>
+                <w:noProof/>
+                <w:webHidden/>
+              </w:rPr>
+              <w:fldChar w:fldCharType="separate"/>
+            </w:r>
+            <w:r>
+              <w:rPr>
+                <w:noProof/>
+                <w:webHidden/>
+              </w:rPr>
+              <w:t>6</w:t>
+            </w:r>
+            <w:r>
+              <w:rPr>
+                <w:noProof/>
+                <w:webHidden/>
+              </w:rPr>
+              <w:fldChar w:fldCharType="end"/>
+            </w:r>
+          </w:hyperlink>
+        </w:p>
+        <w:p>
+          <w:pPr>
+            <w:pStyle w:val="TDC2"/>
+            <w:tabs>
+              <w:tab w:val="right" w:leader="dot" w:pos="9626"/>
+            </w:tabs>
+            <w:rPr>
+              <w:rFonts w:asciiTheme="minorHAnsi" w:eastAsiaTheme="minorEastAsia" w:hAnsiTheme="minorHAnsi" w:cstheme="minorBidi"/>
+              <w:noProof/>
+            </w:rPr>
+          </w:pPr>
+          <w:hyperlink w:anchor="_Toc92655567" w:history="1">
+            <w:r>
+              <w:rPr>
+                <w:rStyle w:val="Hipervnculo"/>
+                <w:noProof/>
+              </w:rPr>
+              <w:t>3.2. Tiempo comprendido entre fallas.</w:t>
+            </w:r>
+            <w:r>
+              <w:rPr>
+                <w:noProof/>
+                <w:webHidden/>
+              </w:rPr>
+              <w:tab/>
+            </w:r>
+            <w:r>
+              <w:rPr>
+                <w:noProof/>
+                <w:webHidden/>
+              </w:rPr>
+              <w:fldChar w:fldCharType="begin"/>
+            </w:r>
+            <w:r>
+              <w:rPr>
+                <w:noProof/>
+                <w:webHidden/>
+              </w:rPr>
+              <w:instrText xml:space="preserve"> PAGEREF _Toc92655567 \h </w:instrText>
+            </w:r>
+            <w:r>
+              <w:rPr>
+                <w:noProof/>
+                <w:webHidden/>
+              </w:rPr>
+            </w:r>
+            <w:r>
+              <w:rPr>
+                <w:noProof/>
+                <w:webHidden/>
+              </w:rPr>
+              <w:fldChar w:fldCharType="separate"/>
+            </w:r>
+            <w:r>
+              <w:rPr>
+                <w:noProof/>
+                <w:webHidden/>
+              </w:rPr>
+              <w:t>6</w:t>
+            </w:r>
+            <w:r>
+              <w:rPr>
+                <w:noProof/>
+                <w:webHidden/>
+              </w:rPr>
+              <w:fldChar w:fldCharType="end"/>
+            </w:r>
+          </w:hyperlink>
+        </w:p>
+        <w:p>
+          <w:pPr>
+            <w:pStyle w:val="TDC2"/>
+            <w:tabs>
+              <w:tab w:val="right" w:leader="dot" w:pos="9626"/>
+            </w:tabs>
+            <w:rPr>
+              <w:rFonts w:asciiTheme="minorHAnsi" w:eastAsiaTheme="minorEastAsia" w:hAnsiTheme="minorHAnsi" w:cstheme="minorBidi"/>
+              <w:noProof/>
+            </w:rPr>
+          </w:pPr>
+          <w:hyperlink w:anchor="_Toc92655568" w:history="1">
+            <w:r>
+              <w:rPr>
+                <w:rStyle w:val="Hipervnculo"/>
+                <w:noProof/>
+              </w:rPr>
+              <w:t>3.3. Tiempo fuera de Servicio.</w:t>
+            </w:r>
+            <w:r>
+              <w:rPr>
+                <w:noProof/>
+                <w:webHidden/>
+              </w:rPr>
+              <w:tab/>
+            </w:r>
+            <w:r>
+              <w:rPr>
+                <w:noProof/>
+                <w:webHidden/>
+              </w:rPr>
+              <w:fldChar w:fldCharType="begin"/>
+            </w:r>
+            <w:r>
+              <w:rPr>
+                <w:noProof/>
+                <w:webHidden/>
+              </w:rPr>
+              <w:instrText xml:space="preserve"> PAGEREF _Toc92655568 \h </w:instrText>
+            </w:r>
+            <w:r>
+              <w:rPr>
+                <w:noProof/>
+                <w:webHidden/>
+              </w:rPr>
+            </w:r>
+            <w:r>
+              <w:rPr>
+                <w:noProof/>
+                <w:webHidden/>
+              </w:rPr>
+              <w:fldChar w:fldCharType="separate"/>
+            </w:r>
+            <w:r>
+              <w:rPr>
+                <w:noProof/>
+                <w:webHidden/>
+              </w:rPr>
+              <w:t>6</w:t>
+            </w:r>
+            <w:r>
+              <w:rPr>
+                <w:noProof/>
+                <w:webHidden/>
+              </w:rPr>
+              <w:fldChar w:fldCharType="end"/>
+            </w:r>
+          </w:hyperlink>
+        </w:p>
+        <w:p>
+          <w:pPr>
+            <w:pStyle w:val="TDC2"/>
+            <w:tabs>
+              <w:tab w:val="right" w:leader="dot" w:pos="9626"/>
+            </w:tabs>
+            <w:rPr>
+              <w:rFonts w:asciiTheme="minorHAnsi" w:eastAsiaTheme="minorEastAsia" w:hAnsiTheme="minorHAnsi" w:cstheme="minorBidi"/>
+              <w:noProof/>
+            </w:rPr>
+          </w:pPr>
+          <w:hyperlink w:anchor="_Toc92655569" w:history="1">
+            <w:r>
+              <w:rPr>
+                <w:rStyle w:val="Hipervnculo"/>
+                <w:noProof/>
+              </w:rPr>
+              <w:t>3.4. Tiempo de reinicio del sistema luego de una falla.</w:t>
+            </w:r>
+            <w:r>
+              <w:rPr>
+                <w:noProof/>
+                <w:webHidden/>
+              </w:rPr>
+              <w:tab/>
+            </w:r>
+            <w:r>
+              <w:rPr>
+                <w:noProof/>
+                <w:webHidden/>
+              </w:rPr>
+              <w:fldChar w:fldCharType="begin"/>
+            </w:r>
+            <w:r>
+              <w:rPr>
+                <w:noProof/>
+                <w:webHidden/>
+              </w:rPr>
+              <w:instrText xml:space="preserve"> PAGEREF _Toc92655569 \h </w:instrText>
+            </w:r>
+            <w:r>
+              <w:rPr>
+                <w:noProof/>
+                <w:webHidden/>
+              </w:rPr>
+            </w:r>
+            <w:r>
+              <w:rPr>
+                <w:noProof/>
+                <w:webHidden/>
+              </w:rPr>
+              <w:fldChar w:fldCharType="separate"/>
+            </w:r>
+            <w:r>
+              <w:rPr>
+                <w:noProof/>
+                <w:webHidden/>
+              </w:rPr>
+              <w:t>6</w:t>
+            </w:r>
+            <w:r>
+              <w:rPr>
+                <w:noProof/>
+                <w:webHidden/>
+              </w:rPr>
+              <w:fldChar w:fldCharType="end"/>
+            </w:r>
+          </w:hyperlink>
+        </w:p>
+        <w:p>
+          <w:pPr>
+            <w:pStyle w:val="TDC2"/>
+            <w:tabs>
+              <w:tab w:val="right" w:leader="dot" w:pos="9626"/>
+            </w:tabs>
+            <w:rPr>
+              <w:rFonts w:asciiTheme="minorHAnsi" w:eastAsiaTheme="minorEastAsia" w:hAnsiTheme="minorHAnsi" w:cstheme="minorBidi"/>
+              <w:noProof/>
+            </w:rPr>
+          </w:pPr>
+          <w:hyperlink w:anchor="_Toc92655570" w:history="1">
+            <w:r>
+              <w:rPr>
+                <w:rStyle w:val="Hipervnculo"/>
+                <w:noProof/>
+              </w:rPr>
+              <w:t>3.5. Registro de eventos.</w:t>
+            </w:r>
+            <w:r>
+              <w:rPr>
+                <w:noProof/>
+                <w:webHidden/>
+              </w:rPr>
+              <w:tab/>
+            </w:r>
+            <w:r>
+              <w:rPr>
+                <w:noProof/>
+                <w:webHidden/>
+              </w:rPr>
+              <w:fldChar w:fldCharType="begin"/>
+            </w:r>
+            <w:r>
+              <w:rPr>
+                <w:noProof/>
+                <w:webHidden/>
+              </w:rPr>
+              <w:instrText xml:space="preserve"> PAGEREF _Toc92655570 \h </w:instrText>
+            </w:r>
+            <w:r>
+              <w:rPr>
+                <w:noProof/>
+                <w:webHidden/>
+              </w:rPr>
+            </w:r>
+            <w:r>
+              <w:rPr>
+                <w:noProof/>
+                <w:webHidden/>
+              </w:rPr>
+              <w:fldChar w:fldCharType="separate"/>
+            </w:r>
+            <w:r>
+              <w:rPr>
+                <w:noProof/>
+                <w:webHidden/>
+              </w:rPr>
+              <w:t>6</w:t>
             </w:r>
             <w:r>
               <w:rPr>
@@ -2471,13 +2955,13 @@
               <w:noProof/>
             </w:rPr>
           </w:pPr>
-          <w:hyperlink w:anchor="_Toc92652970" w:history="1">
+          <w:hyperlink w:anchor="_Toc92655571" w:history="1">
             <w:r>
               <w:rPr>
                 <w:rStyle w:val="Hipervnculo"/>
                 <w:noProof/>
               </w:rPr>
-              <w:t>2.1. Tiempo de Aprendizaje.</w:t>
+              <w:t>4. PERFORMANCE.</w:t>
             </w:r>
             <w:r>
               <w:rPr>
@@ -2498,7 +2982,7 @@
                 <w:noProof/>
                 <w:webHidden/>
               </w:rPr>
-              <w:instrText xml:space="preserve"> PAGEREF _Toc92652970 \h </w:instrText>
+              <w:instrText xml:space="preserve"> PAGEREF _Toc92655571 \h </w:instrText>
             </w:r>
             <w:r>
               <w:rPr>
@@ -2518,7 +3002,7 @@
                 <w:noProof/>
                 <w:webHidden/>
               </w:rPr>
-              <w:t>5</w:t>
+              <w:t>6</w:t>
             </w:r>
             <w:r>
               <w:rPr>
@@ -2540,13 +3024,13 @@
               <w:noProof/>
             </w:rPr>
           </w:pPr>
-          <w:hyperlink w:anchor="_Toc92652971" w:history="1">
+          <w:hyperlink w:anchor="_Toc92655572" w:history="1">
             <w:r>
               <w:rPr>
                 <w:rStyle w:val="Hipervnculo"/>
                 <w:noProof/>
               </w:rPr>
-              <w:t>2.2. Identificación del usuario.</w:t>
+              <w:t>4.1. Tiempo de respuesta</w:t>
             </w:r>
             <w:r>
               <w:rPr>
@@ -2567,7 +3051,76 @@
                 <w:noProof/>
                 <w:webHidden/>
               </w:rPr>
-              <w:instrText xml:space="preserve"> PAGEREF _Toc92652971 \h </w:instrText>
+              <w:instrText xml:space="preserve"> PAGEREF _Toc92655572 \h </w:instrText>
+            </w:r>
+            <w:r>
+              <w:rPr>
+                <w:noProof/>
+                <w:webHidden/>
+              </w:rPr>
+            </w:r>
+            <w:r>
+              <w:rPr>
+                <w:noProof/>
+                <w:webHidden/>
+              </w:rPr>
+              <w:fldChar w:fldCharType="separate"/>
+            </w:r>
+            <w:r>
+              <w:rPr>
+                <w:noProof/>
+                <w:webHidden/>
+              </w:rPr>
+              <w:t>6</w:t>
+            </w:r>
+            <w:r>
+              <w:rPr>
+                <w:noProof/>
+                <w:webHidden/>
+              </w:rPr>
+              <w:fldChar w:fldCharType="end"/>
+            </w:r>
+          </w:hyperlink>
+        </w:p>
+        <w:p>
+          <w:pPr>
+            <w:pStyle w:val="TDC2"/>
+            <w:tabs>
+              <w:tab w:val="right" w:leader="dot" w:pos="9626"/>
+            </w:tabs>
+            <w:rPr>
+              <w:rFonts w:asciiTheme="minorHAnsi" w:eastAsiaTheme="minorEastAsia" w:hAnsiTheme="minorHAnsi" w:cstheme="minorBidi"/>
+              <w:noProof/>
+            </w:rPr>
+          </w:pPr>
+          <w:hyperlink w:anchor="_Toc92655573" w:history="1">
+            <w:r>
+              <w:rPr>
+                <w:rStyle w:val="Hipervnculo"/>
+                <w:noProof/>
+              </w:rPr>
+              <w:t>4.2. Cantidad de atención a usuarios.</w:t>
+            </w:r>
+            <w:r>
+              <w:rPr>
+                <w:noProof/>
+                <w:webHidden/>
+              </w:rPr>
+              <w:tab/>
+            </w:r>
+            <w:r>
+              <w:rPr>
+                <w:noProof/>
+                <w:webHidden/>
+              </w:rPr>
+              <w:fldChar w:fldCharType="begin"/>
+            </w:r>
+            <w:r>
+              <w:rPr>
+                <w:noProof/>
+                <w:webHidden/>
+              </w:rPr>
+              <w:instrText xml:space="preserve"> PAGEREF _Toc92655573 \h </w:instrText>
             </w:r>
             <w:r>
               <w:rPr>
@@ -2609,13 +3162,13 @@
               <w:noProof/>
             </w:rPr>
           </w:pPr>
-          <w:hyperlink w:anchor="_Toc92652972" w:history="1">
+          <w:hyperlink w:anchor="_Toc92655574" w:history="1">
             <w:r>
               <w:rPr>
                 <w:rStyle w:val="Hipervnculo"/>
                 <w:noProof/>
               </w:rPr>
-              <w:t>3. CONFIABILIDAD</w:t>
+              <w:t>5. SOPORTABILIDAD O FACILIDAD DE MANTENIMIENTO</w:t>
             </w:r>
             <w:r>
               <w:rPr>
@@ -2636,7 +3189,7 @@
                 <w:noProof/>
                 <w:webHidden/>
               </w:rPr>
-              <w:instrText xml:space="preserve"> PAGEREF _Toc92652972 \h </w:instrText>
+              <w:instrText xml:space="preserve"> PAGEREF _Toc92655574 \h </w:instrText>
             </w:r>
             <w:r>
               <w:rPr>
@@ -2678,13 +3231,13 @@
               <w:noProof/>
             </w:rPr>
           </w:pPr>
-          <w:hyperlink w:anchor="_Toc92652973" w:history="1">
+          <w:hyperlink w:anchor="_Toc92655575" w:history="1">
             <w:r>
               <w:rPr>
                 <w:rStyle w:val="Hipervnculo"/>
                 <w:noProof/>
               </w:rPr>
-              <w:t>3.1. Tiempo de disponibilidad del sistema.</w:t>
+              <w:t>5.1. Actualización transparente al usuario</w:t>
             </w:r>
             <w:r>
               <w:rPr>
@@ -2705,7 +3258,7 @@
                 <w:noProof/>
                 <w:webHidden/>
               </w:rPr>
-              <w:instrText xml:space="preserve"> PAGEREF _Toc92652973 \h </w:instrText>
+              <w:instrText xml:space="preserve"> PAGEREF _Toc92655575 \h </w:instrText>
             </w:r>
             <w:r>
               <w:rPr>
@@ -2747,13 +3300,13 @@
               <w:noProof/>
             </w:rPr>
           </w:pPr>
-          <w:hyperlink w:anchor="_Toc92652974" w:history="1">
+          <w:hyperlink w:anchor="_Toc92655576" w:history="1">
             <w:r>
               <w:rPr>
                 <w:rStyle w:val="Hipervnculo"/>
                 <w:noProof/>
               </w:rPr>
-              <w:t>3.2. Tiempo comprendido entre fallas.</w:t>
+              <w:t>5.2. Estándares de Codificación.</w:t>
             </w:r>
             <w:r>
               <w:rPr>
@@ -2774,7 +3327,7 @@
                 <w:noProof/>
                 <w:webHidden/>
               </w:rPr>
-              <w:instrText xml:space="preserve"> PAGEREF _Toc92652974 \h </w:instrText>
+              <w:instrText xml:space="preserve"> PAGEREF _Toc92655576 \h </w:instrText>
             </w:r>
             <w:r>
               <w:rPr>
@@ -2795,6 +3348,75 @@
                 <w:webHidden/>
               </w:rPr>
               <w:t>6</w:t>
+            </w:r>
+            <w:r>
+              <w:rPr>
+                <w:noProof/>
+                <w:webHidden/>
+              </w:rPr>
+              <w:fldChar w:fldCharType="end"/>
+            </w:r>
+          </w:hyperlink>
+        </w:p>
+        <w:p>
+          <w:pPr>
+            <w:pStyle w:val="TDC1"/>
+            <w:tabs>
+              <w:tab w:val="right" w:leader="dot" w:pos="9626"/>
+            </w:tabs>
+            <w:rPr>
+              <w:rFonts w:asciiTheme="minorHAnsi" w:eastAsiaTheme="minorEastAsia" w:hAnsiTheme="minorHAnsi" w:cstheme="minorBidi"/>
+              <w:noProof/>
+            </w:rPr>
+          </w:pPr>
+          <w:hyperlink w:anchor="_Toc92655577" w:history="1">
+            <w:r>
+              <w:rPr>
+                <w:rStyle w:val="Hipervnculo"/>
+                <w:noProof/>
+              </w:rPr>
+              <w:t>6. RESTRICCIONES DE DISEÑO.</w:t>
+            </w:r>
+            <w:r>
+              <w:rPr>
+                <w:noProof/>
+                <w:webHidden/>
+              </w:rPr>
+              <w:tab/>
+            </w:r>
+            <w:r>
+              <w:rPr>
+                <w:noProof/>
+                <w:webHidden/>
+              </w:rPr>
+              <w:fldChar w:fldCharType="begin"/>
+            </w:r>
+            <w:r>
+              <w:rPr>
+                <w:noProof/>
+                <w:webHidden/>
+              </w:rPr>
+              <w:instrText xml:space="preserve"> PAGEREF _Toc92655577 \h </w:instrText>
+            </w:r>
+            <w:r>
+              <w:rPr>
+                <w:noProof/>
+                <w:webHidden/>
+              </w:rPr>
+            </w:r>
+            <w:r>
+              <w:rPr>
+                <w:noProof/>
+                <w:webHidden/>
+              </w:rPr>
+              <w:fldChar w:fldCharType="separate"/>
+            </w:r>
+            <w:r>
+              <w:rPr>
+                <w:noProof/>
+                <w:webHidden/>
+              </w:rPr>
+              <w:t>7</w:t>
             </w:r>
             <w:r>
               <w:rPr>
@@ -2816,13 +3438,13 @@
               <w:noProof/>
             </w:rPr>
           </w:pPr>
-          <w:hyperlink w:anchor="_Toc92652975" w:history="1">
+          <w:hyperlink w:anchor="_Toc92655578" w:history="1">
             <w:r>
               <w:rPr>
                 <w:rStyle w:val="Hipervnculo"/>
                 <w:noProof/>
               </w:rPr>
-              <w:t>3.3. Tiempo fuera de Servicio.</w:t>
+              <w:t>6.1. Estándares de Diseño.</w:t>
             </w:r>
             <w:r>
               <w:rPr>
@@ -2843,7 +3465,7 @@
                 <w:noProof/>
                 <w:webHidden/>
               </w:rPr>
-              <w:instrText xml:space="preserve"> PAGEREF _Toc92652975 \h </w:instrText>
+              <w:instrText xml:space="preserve"> PAGEREF _Toc92655578 \h </w:instrText>
             </w:r>
             <w:r>
               <w:rPr>
@@ -2863,7 +3485,7 @@
                 <w:noProof/>
                 <w:webHidden/>
               </w:rPr>
-              <w:t>6</w:t>
+              <w:t>7</w:t>
             </w:r>
             <w:r>
               <w:rPr>
@@ -2885,13 +3507,13 @@
               <w:noProof/>
             </w:rPr>
           </w:pPr>
-          <w:hyperlink w:anchor="_Toc92652976" w:history="1">
+          <w:hyperlink w:anchor="_Toc92655579" w:history="1">
             <w:r>
               <w:rPr>
                 <w:rStyle w:val="Hipervnculo"/>
                 <w:noProof/>
               </w:rPr>
-              <w:t>3.4. Tiempo de reinicio del sistema luego de una falla.</w:t>
+              <w:t>6.2. Motor de Base de Datos</w:t>
             </w:r>
             <w:r>
               <w:rPr>
@@ -2912,7 +3534,7 @@
                 <w:noProof/>
                 <w:webHidden/>
               </w:rPr>
-              <w:instrText xml:space="preserve"> PAGEREF _Toc92652976 \h </w:instrText>
+              <w:instrText xml:space="preserve"> PAGEREF _Toc92655579 \h </w:instrText>
             </w:r>
             <w:r>
               <w:rPr>
@@ -2932,7 +3554,7 @@
                 <w:noProof/>
                 <w:webHidden/>
               </w:rPr>
-              <w:t>6</w:t>
+              <w:t>7</w:t>
             </w:r>
             <w:r>
               <w:rPr>
@@ -2954,13 +3576,13 @@
               <w:noProof/>
             </w:rPr>
           </w:pPr>
-          <w:hyperlink w:anchor="_Toc92652977" w:history="1">
+          <w:hyperlink w:anchor="_Toc92655580" w:history="1">
             <w:r>
               <w:rPr>
                 <w:rStyle w:val="Hipervnculo"/>
                 <w:noProof/>
               </w:rPr>
-              <w:t>3.5. Registro de eventos.</w:t>
+              <w:t>6.3. Lenguaje de Programación</w:t>
             </w:r>
             <w:r>
               <w:rPr>
@@ -2981,7 +3603,7 @@
                 <w:noProof/>
                 <w:webHidden/>
               </w:rPr>
-              <w:instrText xml:space="preserve"> PAGEREF _Toc92652977 \h </w:instrText>
+              <w:instrText xml:space="preserve"> PAGEREF _Toc92655580 \h </w:instrText>
             </w:r>
             <w:r>
               <w:rPr>
@@ -3001,7 +3623,7 @@
                 <w:noProof/>
                 <w:webHidden/>
               </w:rPr>
-              <w:t>6</w:t>
+              <w:t>7</w:t>
             </w:r>
             <w:r>
               <w:rPr>
@@ -3023,13 +3645,13 @@
               <w:noProof/>
             </w:rPr>
           </w:pPr>
-          <w:hyperlink w:anchor="_Toc92652978" w:history="1">
+          <w:hyperlink w:anchor="_Toc92655581" w:history="1">
             <w:r>
               <w:rPr>
                 <w:rStyle w:val="Hipervnculo"/>
                 <w:noProof/>
               </w:rPr>
-              <w:t>4. PERFORMANCE.</w:t>
+              <w:t>7. REQUERIMIENTOS DE DOCUMENTACIÓN, AYUDA EN LÍNEA Y MANUALES, ASISTENCIATÉCNICA</w:t>
             </w:r>
             <w:r>
               <w:rPr>
@@ -3050,7 +3672,7 @@
                 <w:noProof/>
                 <w:webHidden/>
               </w:rPr>
-              <w:instrText xml:space="preserve"> PAGEREF _Toc92652978 \h </w:instrText>
+              <w:instrText xml:space="preserve"> PAGEREF _Toc92655581 \h </w:instrText>
             </w:r>
             <w:r>
               <w:rPr>
@@ -3070,7 +3692,7 @@
                 <w:noProof/>
                 <w:webHidden/>
               </w:rPr>
-              <w:t>6</w:t>
+              <w:t>7</w:t>
             </w:r>
             <w:r>
               <w:rPr>
@@ -3092,13 +3714,13 @@
               <w:noProof/>
             </w:rPr>
           </w:pPr>
-          <w:hyperlink w:anchor="_Toc92652979" w:history="1">
+          <w:hyperlink w:anchor="_Toc92655582" w:history="1">
             <w:r>
               <w:rPr>
                 <w:rStyle w:val="Hipervnculo"/>
                 <w:noProof/>
               </w:rPr>
-              <w:t>4.1. Tiempo de respuesta</w:t>
+              <w:t>7.1. Manual de Usuario</w:t>
             </w:r>
             <w:r>
               <w:rPr>
@@ -3119,7 +3741,7 @@
                 <w:noProof/>
                 <w:webHidden/>
               </w:rPr>
-              <w:instrText xml:space="preserve"> PAGEREF _Toc92652979 \h </w:instrText>
+              <w:instrText xml:space="preserve"> PAGEREF _Toc92655582 \h </w:instrText>
             </w:r>
             <w:r>
               <w:rPr>
@@ -3139,7 +3761,7 @@
                 <w:noProof/>
                 <w:webHidden/>
               </w:rPr>
-              <w:t>6</w:t>
+              <w:t>7</w:t>
             </w:r>
             <w:r>
               <w:rPr>
@@ -3161,13 +3783,13 @@
               <w:noProof/>
             </w:rPr>
           </w:pPr>
-          <w:hyperlink w:anchor="_Toc92652980" w:history="1">
+          <w:hyperlink w:anchor="_Toc92655583" w:history="1">
             <w:r>
               <w:rPr>
                 <w:rStyle w:val="Hipervnculo"/>
                 <w:noProof/>
               </w:rPr>
-              <w:t>4.2. Cantidad de atención a usuarios.</w:t>
+              <w:t>7.2. Ayuda en Línea</w:t>
             </w:r>
             <w:r>
               <w:rPr>
@@ -3188,7 +3810,7 @@
                 <w:noProof/>
                 <w:webHidden/>
               </w:rPr>
-              <w:instrText xml:space="preserve"> PAGEREF _Toc92652980 \h </w:instrText>
+              <w:instrText xml:space="preserve"> PAGEREF _Toc92655583 \h </w:instrText>
             </w:r>
             <w:r>
               <w:rPr>
@@ -3208,7 +3830,214 @@
                 <w:noProof/>
                 <w:webHidden/>
               </w:rPr>
-              <w:t>6</w:t>
+              <w:t>7</w:t>
+            </w:r>
+            <w:r>
+              <w:rPr>
+                <w:noProof/>
+                <w:webHidden/>
+              </w:rPr>
+              <w:fldChar w:fldCharType="end"/>
+            </w:r>
+          </w:hyperlink>
+        </w:p>
+        <w:p>
+          <w:pPr>
+            <w:pStyle w:val="TDC2"/>
+            <w:tabs>
+              <w:tab w:val="right" w:leader="dot" w:pos="9626"/>
+            </w:tabs>
+            <w:rPr>
+              <w:rFonts w:asciiTheme="minorHAnsi" w:eastAsiaTheme="minorEastAsia" w:hAnsiTheme="minorHAnsi" w:cstheme="minorBidi"/>
+              <w:noProof/>
+            </w:rPr>
+          </w:pPr>
+          <w:hyperlink w:anchor="_Toc92655584" w:history="1">
+            <w:r>
+              <w:rPr>
+                <w:rStyle w:val="Hipervnculo"/>
+                <w:noProof/>
+              </w:rPr>
+              <w:t>7.3. Guías de Instalación y Configuración</w:t>
+            </w:r>
+            <w:r>
+              <w:rPr>
+                <w:noProof/>
+                <w:webHidden/>
+              </w:rPr>
+              <w:tab/>
+            </w:r>
+            <w:r>
+              <w:rPr>
+                <w:noProof/>
+                <w:webHidden/>
+              </w:rPr>
+              <w:fldChar w:fldCharType="begin"/>
+            </w:r>
+            <w:r>
+              <w:rPr>
+                <w:noProof/>
+                <w:webHidden/>
+              </w:rPr>
+              <w:instrText xml:space="preserve"> PAGEREF _Toc92655584 \h </w:instrText>
+            </w:r>
+            <w:r>
+              <w:rPr>
+                <w:noProof/>
+                <w:webHidden/>
+              </w:rPr>
+            </w:r>
+            <w:r>
+              <w:rPr>
+                <w:noProof/>
+                <w:webHidden/>
+              </w:rPr>
+              <w:fldChar w:fldCharType="separate"/>
+            </w:r>
+            <w:r>
+              <w:rPr>
+                <w:noProof/>
+                <w:webHidden/>
+              </w:rPr>
+              <w:t>7</w:t>
+            </w:r>
+            <w:r>
+              <w:rPr>
+                <w:noProof/>
+                <w:webHidden/>
+              </w:rPr>
+              <w:fldChar w:fldCharType="end"/>
+            </w:r>
+          </w:hyperlink>
+        </w:p>
+        <w:p>
+          <w:pPr>
+            <w:pStyle w:val="TDC2"/>
+            <w:tabs>
+              <w:tab w:val="right" w:leader="dot" w:pos="9626"/>
+            </w:tabs>
+            <w:rPr>
+              <w:rFonts w:asciiTheme="minorHAnsi" w:eastAsiaTheme="minorEastAsia" w:hAnsiTheme="minorHAnsi" w:cstheme="minorBidi"/>
+              <w:noProof/>
+            </w:rPr>
+          </w:pPr>
+          <w:hyperlink w:anchor="_Toc92655585" w:history="1">
+            <w:r>
+              <w:rPr>
+                <w:rStyle w:val="Hipervnculo"/>
+                <w:noProof/>
+              </w:rPr>
+              <w:t>7.4. Apoyo técnico</w:t>
+            </w:r>
+            <w:r>
+              <w:rPr>
+                <w:noProof/>
+                <w:webHidden/>
+              </w:rPr>
+              <w:tab/>
+            </w:r>
+            <w:r>
+              <w:rPr>
+                <w:noProof/>
+                <w:webHidden/>
+              </w:rPr>
+              <w:fldChar w:fldCharType="begin"/>
+            </w:r>
+            <w:r>
+              <w:rPr>
+                <w:noProof/>
+                <w:webHidden/>
+              </w:rPr>
+              <w:instrText xml:space="preserve"> PAGEREF _Toc92655585 \h </w:instrText>
+            </w:r>
+            <w:r>
+              <w:rPr>
+                <w:noProof/>
+                <w:webHidden/>
+              </w:rPr>
+            </w:r>
+            <w:r>
+              <w:rPr>
+                <w:noProof/>
+                <w:webHidden/>
+              </w:rPr>
+              <w:fldChar w:fldCharType="separate"/>
+            </w:r>
+            <w:r>
+              <w:rPr>
+                <w:noProof/>
+                <w:webHidden/>
+              </w:rPr>
+              <w:t>7</w:t>
+            </w:r>
+            <w:r>
+              <w:rPr>
+                <w:noProof/>
+                <w:webHidden/>
+              </w:rPr>
+              <w:fldChar w:fldCharType="end"/>
+            </w:r>
+          </w:hyperlink>
+        </w:p>
+        <w:p>
+          <w:pPr>
+            <w:pStyle w:val="TDC2"/>
+            <w:tabs>
+              <w:tab w:val="right" w:leader="dot" w:pos="9626"/>
+            </w:tabs>
+            <w:rPr>
+              <w:rFonts w:asciiTheme="minorHAnsi" w:eastAsiaTheme="minorEastAsia" w:hAnsiTheme="minorHAnsi" w:cstheme="minorBidi"/>
+              <w:noProof/>
+            </w:rPr>
+          </w:pPr>
+          <w:hyperlink w:anchor="_Toc92655586" w:history="1">
+            <w:r>
+              <w:rPr>
+                <w:rStyle w:val="Hipervnculo"/>
+                <w:noProof/>
+              </w:rPr>
+              <w:t>7.5. Plano de instalación eléctrica AS-BUILT</w:t>
+            </w:r>
+            <w:r>
+              <w:rPr>
+                <w:noProof/>
+                <w:webHidden/>
+              </w:rPr>
+              <w:tab/>
+            </w:r>
+            <w:r>
+              <w:rPr>
+                <w:noProof/>
+                <w:webHidden/>
+              </w:rPr>
+              <w:fldChar w:fldCharType="begin"/>
+            </w:r>
+            <w:r>
+              <w:rPr>
+                <w:noProof/>
+                <w:webHidden/>
+              </w:rPr>
+              <w:instrText xml:space="preserve"> PAGEREF _Toc92655586 \h </w:instrText>
+            </w:r>
+            <w:r>
+              <w:rPr>
+                <w:noProof/>
+                <w:webHidden/>
+              </w:rPr>
+            </w:r>
+            <w:r>
+              <w:rPr>
+                <w:noProof/>
+                <w:webHidden/>
+              </w:rPr>
+              <w:fldChar w:fldCharType="separate"/>
+            </w:r>
+            <w:r>
+              <w:rPr>
+                <w:noProof/>
+                <w:webHidden/>
+              </w:rPr>
+              <w:t>7</w:t>
             </w:r>
             <w:r>
               <w:rPr>
@@ -3230,13 +4059,13 @@
               <w:noProof/>
             </w:rPr>
           </w:pPr>
-          <w:hyperlink w:anchor="_Toc92652981" w:history="1">
+          <w:hyperlink w:anchor="_Toc92655587" w:history="1">
             <w:r>
               <w:rPr>
                 <w:rStyle w:val="Hipervnculo"/>
                 <w:noProof/>
               </w:rPr>
-              <w:t>5. SOPORTABILIDAD O FACILIDAD DE MANTENIMIENTO</w:t>
+              <w:t>8. COMPONENTES A COMPRAR</w:t>
             </w:r>
             <w:r>
               <w:rPr>
@@ -3257,7 +4086,7 @@
                 <w:noProof/>
                 <w:webHidden/>
               </w:rPr>
-              <w:instrText xml:space="preserve"> PAGEREF _Toc92652981 \h </w:instrText>
+              <w:instrText xml:space="preserve"> PAGEREF _Toc92655587 \h </w:instrText>
             </w:r>
             <w:r>
               <w:rPr>
@@ -3278,6 +4107,75 @@
                 <w:webHidden/>
               </w:rPr>
               <w:t>7</w:t>
+            </w:r>
+            <w:r>
+              <w:rPr>
+                <w:noProof/>
+                <w:webHidden/>
+              </w:rPr>
+              <w:fldChar w:fldCharType="end"/>
+            </w:r>
+          </w:hyperlink>
+        </w:p>
+        <w:p>
+          <w:pPr>
+            <w:pStyle w:val="TDC1"/>
+            <w:tabs>
+              <w:tab w:val="right" w:leader="dot" w:pos="9626"/>
+            </w:tabs>
+            <w:rPr>
+              <w:rFonts w:asciiTheme="minorHAnsi" w:eastAsiaTheme="minorEastAsia" w:hAnsiTheme="minorHAnsi" w:cstheme="minorBidi"/>
+              <w:noProof/>
+            </w:rPr>
+          </w:pPr>
+          <w:hyperlink w:anchor="_Toc92655588" w:history="1">
+            <w:r>
+              <w:rPr>
+                <w:rStyle w:val="Hipervnculo"/>
+                <w:noProof/>
+              </w:rPr>
+              <w:t>9. INTERFACES</w:t>
+            </w:r>
+            <w:r>
+              <w:rPr>
+                <w:noProof/>
+                <w:webHidden/>
+              </w:rPr>
+              <w:tab/>
+            </w:r>
+            <w:r>
+              <w:rPr>
+                <w:noProof/>
+                <w:webHidden/>
+              </w:rPr>
+              <w:fldChar w:fldCharType="begin"/>
+            </w:r>
+            <w:r>
+              <w:rPr>
+                <w:noProof/>
+                <w:webHidden/>
+              </w:rPr>
+              <w:instrText xml:space="preserve"> PAGEREF _Toc92655588 \h </w:instrText>
+            </w:r>
+            <w:r>
+              <w:rPr>
+                <w:noProof/>
+                <w:webHidden/>
+              </w:rPr>
+            </w:r>
+            <w:r>
+              <w:rPr>
+                <w:noProof/>
+                <w:webHidden/>
+              </w:rPr>
+              <w:fldChar w:fldCharType="separate"/>
+            </w:r>
+            <w:r>
+              <w:rPr>
+                <w:noProof/>
+                <w:webHidden/>
+              </w:rPr>
+              <w:t>8</w:t>
             </w:r>
             <w:r>
               <w:rPr>
@@ -3299,13 +4197,13 @@
               <w:noProof/>
             </w:rPr>
           </w:pPr>
-          <w:hyperlink w:anchor="_Toc92652982" w:history="1">
+          <w:hyperlink w:anchor="_Toc92655589" w:history="1">
             <w:r>
               <w:rPr>
                 <w:rStyle w:val="Hipervnculo"/>
                 <w:noProof/>
               </w:rPr>
-              <w:t>5.1. Actualización transparente al usuario</w:t>
+              <w:t>9.1. Interfaz de Usuario</w:t>
             </w:r>
             <w:r>
               <w:rPr>
@@ -3326,7 +4224,7 @@
                 <w:noProof/>
                 <w:webHidden/>
               </w:rPr>
-              <w:instrText xml:space="preserve"> PAGEREF _Toc92652982 \h </w:instrText>
+              <w:instrText xml:space="preserve"> PAGEREF _Toc92655589 \h </w:instrText>
             </w:r>
             <w:r>
               <w:rPr>
@@ -3346,7 +4244,7 @@
                 <w:noProof/>
                 <w:webHidden/>
               </w:rPr>
-              <w:t>7</w:t>
+              <w:t>8</w:t>
             </w:r>
             <w:r>
               <w:rPr>
@@ -3368,13 +4266,13 @@
               <w:noProof/>
             </w:rPr>
           </w:pPr>
-          <w:hyperlink w:anchor="_Toc92652983" w:history="1">
+          <w:hyperlink w:anchor="_Toc92655590" w:history="1">
             <w:r>
               <w:rPr>
                 <w:rStyle w:val="Hipervnculo"/>
                 <w:noProof/>
               </w:rPr>
-              <w:t>5.2. Estándares de Codificación.</w:t>
+              <w:t>9.2. Interfaz de Hardware</w:t>
             </w:r>
             <w:r>
               <w:rPr>
@@ -3395,7 +4293,7 @@
                 <w:noProof/>
                 <w:webHidden/>
               </w:rPr>
-              <w:instrText xml:space="preserve"> PAGEREF _Toc92652983 \h </w:instrText>
+              <w:instrText xml:space="preserve"> PAGEREF _Toc92655590 \h </w:instrText>
             </w:r>
             <w:r>
               <w:rPr>
@@ -3415,7 +4313,145 @@
                 <w:noProof/>
                 <w:webHidden/>
               </w:rPr>
-              <w:t>7</w:t>
+              <w:t>8</w:t>
+            </w:r>
+            <w:r>
+              <w:rPr>
+                <w:noProof/>
+                <w:webHidden/>
+              </w:rPr>
+              <w:fldChar w:fldCharType="end"/>
+            </w:r>
+          </w:hyperlink>
+        </w:p>
+        <w:p>
+          <w:pPr>
+            <w:pStyle w:val="TDC2"/>
+            <w:tabs>
+              <w:tab w:val="right" w:leader="dot" w:pos="9626"/>
+            </w:tabs>
+            <w:rPr>
+              <w:rFonts w:asciiTheme="minorHAnsi" w:eastAsiaTheme="minorEastAsia" w:hAnsiTheme="minorHAnsi" w:cstheme="minorBidi"/>
+              <w:noProof/>
+            </w:rPr>
+          </w:pPr>
+          <w:hyperlink w:anchor="_Toc92655591" w:history="1">
+            <w:r>
+              <w:rPr>
+                <w:rStyle w:val="Hipervnculo"/>
+                <w:noProof/>
+              </w:rPr>
+              <w:t>9.3. Interfaz de Comunicación</w:t>
+            </w:r>
+            <w:r>
+              <w:rPr>
+                <w:noProof/>
+                <w:webHidden/>
+              </w:rPr>
+              <w:tab/>
+            </w:r>
+            <w:r>
+              <w:rPr>
+                <w:noProof/>
+                <w:webHidden/>
+              </w:rPr>
+              <w:fldChar w:fldCharType="begin"/>
+            </w:r>
+            <w:r>
+              <w:rPr>
+                <w:noProof/>
+                <w:webHidden/>
+              </w:rPr>
+              <w:instrText xml:space="preserve"> PAGEREF _Toc92655591 \h </w:instrText>
+            </w:r>
+            <w:r>
+              <w:rPr>
+                <w:noProof/>
+                <w:webHidden/>
+              </w:rPr>
+            </w:r>
+            <w:r>
+              <w:rPr>
+                <w:noProof/>
+                <w:webHidden/>
+              </w:rPr>
+              <w:fldChar w:fldCharType="separate"/>
+            </w:r>
+            <w:r>
+              <w:rPr>
+                <w:noProof/>
+                <w:webHidden/>
+              </w:rPr>
+              <w:t>8</w:t>
+            </w:r>
+            <w:r>
+              <w:rPr>
+                <w:noProof/>
+                <w:webHidden/>
+              </w:rPr>
+              <w:fldChar w:fldCharType="end"/>
+            </w:r>
+          </w:hyperlink>
+        </w:p>
+        <w:p>
+          <w:pPr>
+            <w:pStyle w:val="TDC2"/>
+            <w:tabs>
+              <w:tab w:val="right" w:leader="dot" w:pos="9626"/>
+            </w:tabs>
+            <w:rPr>
+              <w:rFonts w:asciiTheme="minorHAnsi" w:eastAsiaTheme="minorEastAsia" w:hAnsiTheme="minorHAnsi" w:cstheme="minorBidi"/>
+              <w:noProof/>
+            </w:rPr>
+          </w:pPr>
+          <w:hyperlink w:anchor="_Toc92655592" w:history="1">
+            <w:r>
+              <w:rPr>
+                <w:rStyle w:val="Hipervnculo"/>
+                <w:noProof/>
+              </w:rPr>
+              <w:t>9.4. Interfaces de Software.</w:t>
+            </w:r>
+            <w:r>
+              <w:rPr>
+                <w:noProof/>
+                <w:webHidden/>
+              </w:rPr>
+              <w:tab/>
+            </w:r>
+            <w:r>
+              <w:rPr>
+                <w:noProof/>
+                <w:webHidden/>
+              </w:rPr>
+              <w:fldChar w:fldCharType="begin"/>
+            </w:r>
+            <w:r>
+              <w:rPr>
+                <w:noProof/>
+                <w:webHidden/>
+              </w:rPr>
+              <w:instrText xml:space="preserve"> PAGEREF _Toc92655592 \h </w:instrText>
+            </w:r>
+            <w:r>
+              <w:rPr>
+                <w:noProof/>
+                <w:webHidden/>
+              </w:rPr>
+            </w:r>
+            <w:r>
+              <w:rPr>
+                <w:noProof/>
+                <w:webHidden/>
+              </w:rPr>
+              <w:fldChar w:fldCharType="separate"/>
+            </w:r>
+            <w:r>
+              <w:rPr>
+                <w:noProof/>
+                <w:webHidden/>
+              </w:rPr>
+              <w:t>8</w:t>
             </w:r>
             <w:r>
               <w:rPr>
@@ -3437,13 +4473,13 @@
               <w:noProof/>
             </w:rPr>
           </w:pPr>
-          <w:hyperlink w:anchor="_Toc92652984" w:history="1">
+          <w:hyperlink w:anchor="_Toc92655593" w:history="1">
             <w:r>
               <w:rPr>
                 <w:rStyle w:val="Hipervnculo"/>
                 <w:noProof/>
               </w:rPr>
-              <w:t>6. RESTRICCIONES DE DISEÑO.</w:t>
+              <w:t>10. REQUERIMIENTOS DE LICENCIAS.</w:t>
             </w:r>
             <w:r>
               <w:rPr>
@@ -3464,7 +4500,7 @@
                 <w:noProof/>
                 <w:webHidden/>
               </w:rPr>
-              <w:instrText xml:space="preserve"> PAGEREF _Toc92652984 \h </w:instrText>
+              <w:instrText xml:space="preserve"> PAGEREF _Toc92655593 \h </w:instrText>
             </w:r>
             <w:r>
               <w:rPr>
@@ -3484,283 +4520,7 @@
                 <w:noProof/>
                 <w:webHidden/>
               </w:rPr>
-              <w:t>7</w:t>
-            </w:r>
-            <w:r>
-              <w:rPr>
-                <w:noProof/>
-                <w:webHidden/>
-              </w:rPr>
-              <w:fldChar w:fldCharType="end"/>
-            </w:r>
-          </w:hyperlink>
-        </w:p>
-        <w:p>
-          <w:pPr>
-            <w:pStyle w:val="TDC2"/>
-            <w:tabs>
-              <w:tab w:val="right" w:leader="dot" w:pos="9626"/>
-            </w:tabs>
-            <w:rPr>
-              <w:rFonts w:asciiTheme="minorHAnsi" w:eastAsiaTheme="minorEastAsia" w:hAnsiTheme="minorHAnsi" w:cstheme="minorBidi"/>
-              <w:noProof/>
-            </w:rPr>
-          </w:pPr>
-          <w:hyperlink w:anchor="_Toc92652985" w:history="1">
-            <w:r>
-              <w:rPr>
-                <w:rStyle w:val="Hipervnculo"/>
-                <w:noProof/>
-              </w:rPr>
-              <w:t>6.1. Estándares de Diseño.</w:t>
-            </w:r>
-            <w:r>
-              <w:rPr>
-                <w:noProof/>
-                <w:webHidden/>
-              </w:rPr>
-              <w:tab/>
-            </w:r>
-            <w:r>
-              <w:rPr>
-                <w:noProof/>
-                <w:webHidden/>
-              </w:rPr>
-              <w:fldChar w:fldCharType="begin"/>
-            </w:r>
-            <w:r>
-              <w:rPr>
-                <w:noProof/>
-                <w:webHidden/>
-              </w:rPr>
-              <w:instrText xml:space="preserve"> PAGEREF _Toc92652985 \h </w:instrText>
-            </w:r>
-            <w:r>
-              <w:rPr>
-                <w:noProof/>
-                <w:webHidden/>
-              </w:rPr>
-            </w:r>
-            <w:r>
-              <w:rPr>
-                <w:noProof/>
-                <w:webHidden/>
-              </w:rPr>
-              <w:fldChar w:fldCharType="separate"/>
-            </w:r>
-            <w:r>
-              <w:rPr>
-                <w:noProof/>
-                <w:webHidden/>
-              </w:rPr>
-              <w:t>7</w:t>
-            </w:r>
-            <w:r>
-              <w:rPr>
-                <w:noProof/>
-                <w:webHidden/>
-              </w:rPr>
-              <w:fldChar w:fldCharType="end"/>
-            </w:r>
-          </w:hyperlink>
-        </w:p>
-        <w:p>
-          <w:pPr>
-            <w:pStyle w:val="TDC2"/>
-            <w:tabs>
-              <w:tab w:val="right" w:leader="dot" w:pos="9626"/>
-            </w:tabs>
-            <w:rPr>
-              <w:rFonts w:asciiTheme="minorHAnsi" w:eastAsiaTheme="minorEastAsia" w:hAnsiTheme="minorHAnsi" w:cstheme="minorBidi"/>
-              <w:noProof/>
-            </w:rPr>
-          </w:pPr>
-          <w:hyperlink w:anchor="_Toc92652986" w:history="1">
-            <w:r>
-              <w:rPr>
-                <w:rStyle w:val="Hipervnculo"/>
-                <w:noProof/>
-              </w:rPr>
-              <w:t>6.2. Estándares de Arquitectura</w:t>
-            </w:r>
-            <w:r>
-              <w:rPr>
-                <w:noProof/>
-                <w:webHidden/>
-              </w:rPr>
-              <w:tab/>
-            </w:r>
-            <w:r>
-              <w:rPr>
-                <w:noProof/>
-                <w:webHidden/>
-              </w:rPr>
-              <w:fldChar w:fldCharType="begin"/>
-            </w:r>
-            <w:r>
-              <w:rPr>
-                <w:noProof/>
-                <w:webHidden/>
-              </w:rPr>
-              <w:instrText xml:space="preserve"> PAGEREF _Toc92652986 \h </w:instrText>
-            </w:r>
-            <w:r>
-              <w:rPr>
-                <w:noProof/>
-                <w:webHidden/>
-              </w:rPr>
-            </w:r>
-            <w:r>
-              <w:rPr>
-                <w:noProof/>
-                <w:webHidden/>
-              </w:rPr>
-              <w:fldChar w:fldCharType="separate"/>
-            </w:r>
-            <w:r>
-              <w:rPr>
-                <w:noProof/>
-                <w:webHidden/>
-              </w:rPr>
-              <w:t>7</w:t>
-            </w:r>
-            <w:r>
-              <w:rPr>
-                <w:noProof/>
-                <w:webHidden/>
-              </w:rPr>
-              <w:fldChar w:fldCharType="end"/>
-            </w:r>
-          </w:hyperlink>
-        </w:p>
-        <w:p>
-          <w:pPr>
-            <w:pStyle w:val="TDC2"/>
-            <w:tabs>
-              <w:tab w:val="right" w:leader="dot" w:pos="9626"/>
-            </w:tabs>
-            <w:rPr>
-              <w:rFonts w:asciiTheme="minorHAnsi" w:eastAsiaTheme="minorEastAsia" w:hAnsiTheme="minorHAnsi" w:cstheme="minorBidi"/>
-              <w:noProof/>
-            </w:rPr>
-          </w:pPr>
-          <w:hyperlink w:anchor="_Toc92652987" w:history="1">
-            <w:r>
-              <w:rPr>
-                <w:rStyle w:val="Hipervnculo"/>
-                <w:noProof/>
-              </w:rPr>
-              <w:t>6.3. Motor de Base de Datos</w:t>
-            </w:r>
-            <w:r>
-              <w:rPr>
-                <w:noProof/>
-                <w:webHidden/>
-              </w:rPr>
-              <w:tab/>
-            </w:r>
-            <w:r>
-              <w:rPr>
-                <w:noProof/>
-                <w:webHidden/>
-              </w:rPr>
-              <w:fldChar w:fldCharType="begin"/>
-            </w:r>
-            <w:r>
-              <w:rPr>
-                <w:noProof/>
-                <w:webHidden/>
-              </w:rPr>
-              <w:instrText xml:space="preserve"> PAGEREF _Toc92652987 \h </w:instrText>
-            </w:r>
-            <w:r>
-              <w:rPr>
-                <w:noProof/>
-                <w:webHidden/>
-              </w:rPr>
-            </w:r>
-            <w:r>
-              <w:rPr>
-                <w:noProof/>
-                <w:webHidden/>
-              </w:rPr>
-              <w:fldChar w:fldCharType="separate"/>
-            </w:r>
-            <w:r>
-              <w:rPr>
-                <w:noProof/>
-                <w:webHidden/>
-              </w:rPr>
-              <w:t>7</w:t>
-            </w:r>
-            <w:r>
-              <w:rPr>
-                <w:noProof/>
-                <w:webHidden/>
-              </w:rPr>
-              <w:fldChar w:fldCharType="end"/>
-            </w:r>
-          </w:hyperlink>
-        </w:p>
-        <w:p>
-          <w:pPr>
-            <w:pStyle w:val="TDC2"/>
-            <w:tabs>
-              <w:tab w:val="right" w:leader="dot" w:pos="9626"/>
-            </w:tabs>
-            <w:rPr>
-              <w:rFonts w:asciiTheme="minorHAnsi" w:eastAsiaTheme="minorEastAsia" w:hAnsiTheme="minorHAnsi" w:cstheme="minorBidi"/>
-              <w:noProof/>
-            </w:rPr>
-          </w:pPr>
-          <w:hyperlink w:anchor="_Toc92652988" w:history="1">
-            <w:r>
-              <w:rPr>
-                <w:rStyle w:val="Hipervnculo"/>
-                <w:noProof/>
-              </w:rPr>
-              <w:t>6.4. Lenguaje de Programación</w:t>
-            </w:r>
-            <w:r>
-              <w:rPr>
-                <w:noProof/>
-                <w:webHidden/>
-              </w:rPr>
-              <w:tab/>
-            </w:r>
-            <w:r>
-              <w:rPr>
-                <w:noProof/>
-                <w:webHidden/>
-              </w:rPr>
-              <w:fldChar w:fldCharType="begin"/>
-            </w:r>
-            <w:r>
-              <w:rPr>
-                <w:noProof/>
-                <w:webHidden/>
-              </w:rPr>
-              <w:instrText xml:space="preserve"> PAGEREF _Toc92652988 \h </w:instrText>
-            </w:r>
-            <w:r>
-              <w:rPr>
-                <w:noProof/>
-                <w:webHidden/>
-              </w:rPr>
-            </w:r>
-            <w:r>
-              <w:rPr>
-                <w:noProof/>
-                <w:webHidden/>
-              </w:rPr>
-              <w:fldChar w:fldCharType="separate"/>
-            </w:r>
-            <w:r>
-              <w:rPr>
-                <w:noProof/>
-                <w:webHidden/>
-              </w:rPr>
-              <w:t>7</w:t>
+              <w:t>8</w:t>
             </w:r>
             <w:r>
               <w:rPr>
@@ -3782,13 +4542,13 @@
               <w:noProof/>
             </w:rPr>
           </w:pPr>
-          <w:hyperlink w:anchor="_Toc92652989" w:history="1">
+          <w:hyperlink w:anchor="_Toc92655594" w:history="1">
             <w:r>
               <w:rPr>
                 <w:rStyle w:val="Hipervnculo"/>
                 <w:noProof/>
               </w:rPr>
-              <w:t>7. REQUERIMIENTOS DE DOCUMENTACIÓN, AYUDA EN LÍNEA Y MANUALES, ASISTENCIATÉCNICA</w:t>
+              <w:t>11. LEGALES, DERECHOS DE AUTOR Y OTRASNOTAS.</w:t>
             </w:r>
             <w:r>
               <w:rPr>
@@ -3809,352 +4569,7 @@
                 <w:noProof/>
                 <w:webHidden/>
               </w:rPr>
-              <w:instrText xml:space="preserve"> PAGEREF _Toc92652989 \h </w:instrText>
-            </w:r>
-            <w:r>
-              <w:rPr>
-                <w:noProof/>
-                <w:webHidden/>
-              </w:rPr>
-            </w:r>
-            <w:r>
-              <w:rPr>
-                <w:noProof/>
-                <w:webHidden/>
-              </w:rPr>
-              <w:fldChar w:fldCharType="separate"/>
-            </w:r>
-            <w:r>
-              <w:rPr>
-                <w:noProof/>
-                <w:webHidden/>
-              </w:rPr>
-              <w:t>7</w:t>
-            </w:r>
-            <w:r>
-              <w:rPr>
-                <w:noProof/>
-                <w:webHidden/>
-              </w:rPr>
-              <w:fldChar w:fldCharType="end"/>
-            </w:r>
-          </w:hyperlink>
-        </w:p>
-        <w:p>
-          <w:pPr>
-            <w:pStyle w:val="TDC2"/>
-            <w:tabs>
-              <w:tab w:val="right" w:leader="dot" w:pos="9626"/>
-            </w:tabs>
-            <w:rPr>
-              <w:rFonts w:asciiTheme="minorHAnsi" w:eastAsiaTheme="minorEastAsia" w:hAnsiTheme="minorHAnsi" w:cstheme="minorBidi"/>
-              <w:noProof/>
-            </w:rPr>
-          </w:pPr>
-          <w:hyperlink w:anchor="_Toc92652990" w:history="1">
-            <w:r>
-              <w:rPr>
-                <w:rStyle w:val="Hipervnculo"/>
-                <w:noProof/>
-              </w:rPr>
-              <w:t>7.1. Manual de Usuario</w:t>
-            </w:r>
-            <w:r>
-              <w:rPr>
-                <w:noProof/>
-                <w:webHidden/>
-              </w:rPr>
-              <w:tab/>
-            </w:r>
-            <w:r>
-              <w:rPr>
-                <w:noProof/>
-                <w:webHidden/>
-              </w:rPr>
-              <w:fldChar w:fldCharType="begin"/>
-            </w:r>
-            <w:r>
-              <w:rPr>
-                <w:noProof/>
-                <w:webHidden/>
-              </w:rPr>
-              <w:instrText xml:space="preserve"> PAGEREF _Toc92652990 \h </w:instrText>
-            </w:r>
-            <w:r>
-              <w:rPr>
-                <w:noProof/>
-                <w:webHidden/>
-              </w:rPr>
-            </w:r>
-            <w:r>
-              <w:rPr>
-                <w:noProof/>
-                <w:webHidden/>
-              </w:rPr>
-              <w:fldChar w:fldCharType="separate"/>
-            </w:r>
-            <w:r>
-              <w:rPr>
-                <w:noProof/>
-                <w:webHidden/>
-              </w:rPr>
-              <w:t>7</w:t>
-            </w:r>
-            <w:r>
-              <w:rPr>
-                <w:noProof/>
-                <w:webHidden/>
-              </w:rPr>
-              <w:fldChar w:fldCharType="end"/>
-            </w:r>
-          </w:hyperlink>
-        </w:p>
-        <w:p>
-          <w:pPr>
-            <w:pStyle w:val="TDC2"/>
-            <w:tabs>
-              <w:tab w:val="right" w:leader="dot" w:pos="9626"/>
-            </w:tabs>
-            <w:rPr>
-              <w:rFonts w:asciiTheme="minorHAnsi" w:eastAsiaTheme="minorEastAsia" w:hAnsiTheme="minorHAnsi" w:cstheme="minorBidi"/>
-              <w:noProof/>
-            </w:rPr>
-          </w:pPr>
-          <w:hyperlink w:anchor="_Toc92652991" w:history="1">
-            <w:r>
-              <w:rPr>
-                <w:rStyle w:val="Hipervnculo"/>
-                <w:noProof/>
-              </w:rPr>
-              <w:t>7.2. Ayuda en Línea</w:t>
-            </w:r>
-            <w:r>
-              <w:rPr>
-                <w:noProof/>
-                <w:webHidden/>
-              </w:rPr>
-              <w:tab/>
-            </w:r>
-            <w:r>
-              <w:rPr>
-                <w:noProof/>
-                <w:webHidden/>
-              </w:rPr>
-              <w:fldChar w:fldCharType="begin"/>
-            </w:r>
-            <w:r>
-              <w:rPr>
-                <w:noProof/>
-                <w:webHidden/>
-              </w:rPr>
-              <w:instrText xml:space="preserve"> PAGEREF _Toc92652991 \h </w:instrText>
-            </w:r>
-            <w:r>
-              <w:rPr>
-                <w:noProof/>
-                <w:webHidden/>
-              </w:rPr>
-            </w:r>
-            <w:r>
-              <w:rPr>
-                <w:noProof/>
-                <w:webHidden/>
-              </w:rPr>
-              <w:fldChar w:fldCharType="separate"/>
-            </w:r>
-            <w:r>
-              <w:rPr>
-                <w:noProof/>
-                <w:webHidden/>
-              </w:rPr>
-              <w:t>7</w:t>
-            </w:r>
-            <w:r>
-              <w:rPr>
-                <w:noProof/>
-                <w:webHidden/>
-              </w:rPr>
-              <w:fldChar w:fldCharType="end"/>
-            </w:r>
-          </w:hyperlink>
-        </w:p>
-        <w:p>
-          <w:pPr>
-            <w:pStyle w:val="TDC2"/>
-            <w:tabs>
-              <w:tab w:val="right" w:leader="dot" w:pos="9626"/>
-            </w:tabs>
-            <w:rPr>
-              <w:rFonts w:asciiTheme="minorHAnsi" w:eastAsiaTheme="minorEastAsia" w:hAnsiTheme="minorHAnsi" w:cstheme="minorBidi"/>
-              <w:noProof/>
-            </w:rPr>
-          </w:pPr>
-          <w:hyperlink w:anchor="_Toc92652992" w:history="1">
-            <w:r>
-              <w:rPr>
-                <w:rStyle w:val="Hipervnculo"/>
-                <w:noProof/>
-              </w:rPr>
-              <w:t>7.3. Guías de Instalación y Configuración</w:t>
-            </w:r>
-            <w:r>
-              <w:rPr>
-                <w:noProof/>
-                <w:webHidden/>
-              </w:rPr>
-              <w:tab/>
-            </w:r>
-            <w:r>
-              <w:rPr>
-                <w:noProof/>
-                <w:webHidden/>
-              </w:rPr>
-              <w:fldChar w:fldCharType="begin"/>
-            </w:r>
-            <w:r>
-              <w:rPr>
-                <w:noProof/>
-                <w:webHidden/>
-              </w:rPr>
-              <w:instrText xml:space="preserve"> PAGEREF _Toc92652992 \h </w:instrText>
-            </w:r>
-            <w:r>
-              <w:rPr>
-                <w:noProof/>
-                <w:webHidden/>
-              </w:rPr>
-            </w:r>
-            <w:r>
-              <w:rPr>
-                <w:noProof/>
-                <w:webHidden/>
-              </w:rPr>
-              <w:fldChar w:fldCharType="separate"/>
-            </w:r>
-            <w:r>
-              <w:rPr>
-                <w:noProof/>
-                <w:webHidden/>
-              </w:rPr>
-              <w:t>7</w:t>
-            </w:r>
-            <w:r>
-              <w:rPr>
-                <w:noProof/>
-                <w:webHidden/>
-              </w:rPr>
-              <w:fldChar w:fldCharType="end"/>
-            </w:r>
-          </w:hyperlink>
-        </w:p>
-        <w:p>
-          <w:pPr>
-            <w:pStyle w:val="TDC2"/>
-            <w:tabs>
-              <w:tab w:val="right" w:leader="dot" w:pos="9626"/>
-            </w:tabs>
-            <w:rPr>
-              <w:rFonts w:asciiTheme="minorHAnsi" w:eastAsiaTheme="minorEastAsia" w:hAnsiTheme="minorHAnsi" w:cstheme="minorBidi"/>
-              <w:noProof/>
-            </w:rPr>
-          </w:pPr>
-          <w:hyperlink w:anchor="_Toc92652993" w:history="1">
-            <w:r>
-              <w:rPr>
-                <w:rStyle w:val="Hipervnculo"/>
-                <w:noProof/>
-              </w:rPr>
-              <w:t>7.4. Apoyo técnico</w:t>
-            </w:r>
-            <w:r>
-              <w:rPr>
-                <w:noProof/>
-                <w:webHidden/>
-              </w:rPr>
-              <w:tab/>
-            </w:r>
-            <w:r>
-              <w:rPr>
-                <w:noProof/>
-                <w:webHidden/>
-              </w:rPr>
-              <w:fldChar w:fldCharType="begin"/>
-            </w:r>
-            <w:r>
-              <w:rPr>
-                <w:noProof/>
-                <w:webHidden/>
-              </w:rPr>
-              <w:instrText xml:space="preserve"> PAGEREF _Toc92652993 \h </w:instrText>
-            </w:r>
-            <w:r>
-              <w:rPr>
-                <w:noProof/>
-                <w:webHidden/>
-              </w:rPr>
-            </w:r>
-            <w:r>
-              <w:rPr>
-                <w:noProof/>
-                <w:webHidden/>
-              </w:rPr>
-              <w:fldChar w:fldCharType="separate"/>
-            </w:r>
-            <w:r>
-              <w:rPr>
-                <w:noProof/>
-                <w:webHidden/>
-              </w:rPr>
-              <w:t>7</w:t>
-            </w:r>
-            <w:r>
-              <w:rPr>
-                <w:noProof/>
-                <w:webHidden/>
-              </w:rPr>
-              <w:fldChar w:fldCharType="end"/>
-            </w:r>
-          </w:hyperlink>
-        </w:p>
-        <w:p>
-          <w:pPr>
-            <w:pStyle w:val="TDC2"/>
-            <w:tabs>
-              <w:tab w:val="right" w:leader="dot" w:pos="9626"/>
-            </w:tabs>
-            <w:rPr>
-              <w:rFonts w:asciiTheme="minorHAnsi" w:eastAsiaTheme="minorEastAsia" w:hAnsiTheme="minorHAnsi" w:cstheme="minorBidi"/>
-              <w:noProof/>
-            </w:rPr>
-          </w:pPr>
-          <w:hyperlink w:anchor="_Toc92652994" w:history="1">
-            <w:r>
-              <w:rPr>
-                <w:rStyle w:val="Hipervnculo"/>
-                <w:noProof/>
-              </w:rPr>
-              <w:t>7.5. Plano de instalación eléctrica AS-BUILT</w:t>
-            </w:r>
-            <w:r>
-              <w:rPr>
-                <w:noProof/>
-                <w:webHidden/>
-              </w:rPr>
-              <w:tab/>
-            </w:r>
-            <w:r>
-              <w:rPr>
-                <w:noProof/>
-                <w:webHidden/>
-              </w:rPr>
-              <w:fldChar w:fldCharType="begin"/>
-            </w:r>
-            <w:r>
-              <w:rPr>
-                <w:noProof/>
-                <w:webHidden/>
-              </w:rPr>
-              <w:instrText xml:space="preserve"> PAGEREF _Toc92652994 \h </w:instrText>
+              <w:instrText xml:space="preserve"> PAGEREF _Toc92655594 \h </w:instrText>
             </w:r>
             <w:r>
               <w:rPr>
@@ -4196,13 +4611,13 @@
               <w:noProof/>
             </w:rPr>
           </w:pPr>
-          <w:hyperlink w:anchor="_Toc92652995" w:history="1">
+          <w:hyperlink w:anchor="_Toc92655595" w:history="1">
             <w:r>
               <w:rPr>
                 <w:rStyle w:val="Hipervnculo"/>
                 <w:noProof/>
               </w:rPr>
-              <w:t>8. COMPONENTES A COMPRAR</w:t>
+              <w:t>12. ESTÁNDARES APLICABLES.</w:t>
             </w:r>
             <w:r>
               <w:rPr>
@@ -4223,7 +4638,7 @@
                 <w:noProof/>
                 <w:webHidden/>
               </w:rPr>
-              <w:instrText xml:space="preserve"> PAGEREF _Toc92652995 \h </w:instrText>
+              <w:instrText xml:space="preserve"> PAGEREF _Toc92655595 \h </w:instrText>
             </w:r>
             <w:r>
               <w:rPr>
@@ -4243,7 +4658,7 @@
                 <w:noProof/>
                 <w:webHidden/>
               </w:rPr>
-              <w:t>8</w:t>
+              <w:t>9</w:t>
             </w:r>
             <w:r>
               <w:rPr>
@@ -4265,13 +4680,13 @@
               <w:noProof/>
             </w:rPr>
           </w:pPr>
-          <w:hyperlink w:anchor="_Toc92652996" w:history="1">
+          <w:hyperlink w:anchor="_Toc92655596" w:history="1">
             <w:r>
               <w:rPr>
                 <w:rStyle w:val="Hipervnculo"/>
                 <w:noProof/>
               </w:rPr>
-              <w:t>9. INTERFACES</w:t>
+              <w:t>13. PUESTA EN MARCHA.</w:t>
             </w:r>
             <w:r>
               <w:rPr>
@@ -4292,559 +4707,7 @@
                 <w:noProof/>
                 <w:webHidden/>
               </w:rPr>
-              <w:instrText xml:space="preserve"> PAGEREF _Toc92652996 \h </w:instrText>
-            </w:r>
-            <w:r>
-              <w:rPr>
-                <w:noProof/>
-                <w:webHidden/>
-              </w:rPr>
-            </w:r>
-            <w:r>
-              <w:rPr>
-                <w:noProof/>
-                <w:webHidden/>
-              </w:rPr>
-              <w:fldChar w:fldCharType="separate"/>
-            </w:r>
-            <w:r>
-              <w:rPr>
-                <w:noProof/>
-                <w:webHidden/>
-              </w:rPr>
-              <w:t>8</w:t>
-            </w:r>
-            <w:r>
-              <w:rPr>
-                <w:noProof/>
-                <w:webHidden/>
-              </w:rPr>
-              <w:fldChar w:fldCharType="end"/>
-            </w:r>
-          </w:hyperlink>
-        </w:p>
-        <w:p>
-          <w:pPr>
-            <w:pStyle w:val="TDC2"/>
-            <w:tabs>
-              <w:tab w:val="right" w:leader="dot" w:pos="9626"/>
-            </w:tabs>
-            <w:rPr>
-              <w:rFonts w:asciiTheme="minorHAnsi" w:eastAsiaTheme="minorEastAsia" w:hAnsiTheme="minorHAnsi" w:cstheme="minorBidi"/>
-              <w:noProof/>
-            </w:rPr>
-          </w:pPr>
-          <w:hyperlink w:anchor="_Toc92652997" w:history="1">
-            <w:r>
-              <w:rPr>
-                <w:rStyle w:val="Hipervnculo"/>
-                <w:noProof/>
-              </w:rPr>
-              <w:t>9.1. Interfaz de Usuario</w:t>
-            </w:r>
-            <w:r>
-              <w:rPr>
-                <w:noProof/>
-                <w:webHidden/>
-              </w:rPr>
-              <w:tab/>
-            </w:r>
-            <w:r>
-              <w:rPr>
-                <w:noProof/>
-                <w:webHidden/>
-              </w:rPr>
-              <w:fldChar w:fldCharType="begin"/>
-            </w:r>
-            <w:r>
-              <w:rPr>
-                <w:noProof/>
-                <w:webHidden/>
-              </w:rPr>
-              <w:instrText xml:space="preserve"> PAGEREF _Toc92652997 \h </w:instrText>
-            </w:r>
-            <w:r>
-              <w:rPr>
-                <w:noProof/>
-                <w:webHidden/>
-              </w:rPr>
-            </w:r>
-            <w:r>
-              <w:rPr>
-                <w:noProof/>
-                <w:webHidden/>
-              </w:rPr>
-              <w:fldChar w:fldCharType="separate"/>
-            </w:r>
-            <w:r>
-              <w:rPr>
-                <w:noProof/>
-                <w:webHidden/>
-              </w:rPr>
-              <w:t>8</w:t>
-            </w:r>
-            <w:r>
-              <w:rPr>
-                <w:noProof/>
-                <w:webHidden/>
-              </w:rPr>
-              <w:fldChar w:fldCharType="end"/>
-            </w:r>
-          </w:hyperlink>
-        </w:p>
-        <w:p>
-          <w:pPr>
-            <w:pStyle w:val="TDC2"/>
-            <w:tabs>
-              <w:tab w:val="right" w:leader="dot" w:pos="9626"/>
-            </w:tabs>
-            <w:rPr>
-              <w:rFonts w:asciiTheme="minorHAnsi" w:eastAsiaTheme="minorEastAsia" w:hAnsiTheme="minorHAnsi" w:cstheme="minorBidi"/>
-              <w:noProof/>
-            </w:rPr>
-          </w:pPr>
-          <w:hyperlink w:anchor="_Toc92652998" w:history="1">
-            <w:r>
-              <w:rPr>
-                <w:rStyle w:val="Hipervnculo"/>
-                <w:noProof/>
-              </w:rPr>
-              <w:t>9.2. Interfaz de Hardware</w:t>
-            </w:r>
-            <w:r>
-              <w:rPr>
-                <w:noProof/>
-                <w:webHidden/>
-              </w:rPr>
-              <w:tab/>
-            </w:r>
-            <w:r>
-              <w:rPr>
-                <w:noProof/>
-                <w:webHidden/>
-              </w:rPr>
-              <w:fldChar w:fldCharType="begin"/>
-            </w:r>
-            <w:r>
-              <w:rPr>
-                <w:noProof/>
-                <w:webHidden/>
-              </w:rPr>
-              <w:instrText xml:space="preserve"> PAGEREF _Toc92652998 \h </w:instrText>
-            </w:r>
-            <w:r>
-              <w:rPr>
-                <w:noProof/>
-                <w:webHidden/>
-              </w:rPr>
-            </w:r>
-            <w:r>
-              <w:rPr>
-                <w:noProof/>
-                <w:webHidden/>
-              </w:rPr>
-              <w:fldChar w:fldCharType="separate"/>
-            </w:r>
-            <w:r>
-              <w:rPr>
-                <w:noProof/>
-                <w:webHidden/>
-              </w:rPr>
-              <w:t>8</w:t>
-            </w:r>
-            <w:r>
-              <w:rPr>
-                <w:noProof/>
-                <w:webHidden/>
-              </w:rPr>
-              <w:fldChar w:fldCharType="end"/>
-            </w:r>
-          </w:hyperlink>
-        </w:p>
-        <w:p>
-          <w:pPr>
-            <w:pStyle w:val="TDC2"/>
-            <w:tabs>
-              <w:tab w:val="right" w:leader="dot" w:pos="9626"/>
-            </w:tabs>
-            <w:rPr>
-              <w:rFonts w:asciiTheme="minorHAnsi" w:eastAsiaTheme="minorEastAsia" w:hAnsiTheme="minorHAnsi" w:cstheme="minorBidi"/>
-              <w:noProof/>
-            </w:rPr>
-          </w:pPr>
-          <w:hyperlink w:anchor="_Toc92652999" w:history="1">
-            <w:r>
-              <w:rPr>
-                <w:rStyle w:val="Hipervnculo"/>
-                <w:noProof/>
-              </w:rPr>
-              <w:t>9.3. Interfaz de Comunicación</w:t>
-            </w:r>
-            <w:r>
-              <w:rPr>
-                <w:noProof/>
-                <w:webHidden/>
-              </w:rPr>
-              <w:tab/>
-            </w:r>
-            <w:r>
-              <w:rPr>
-                <w:noProof/>
-                <w:webHidden/>
-              </w:rPr>
-              <w:fldChar w:fldCharType="begin"/>
-            </w:r>
-            <w:r>
-              <w:rPr>
-                <w:noProof/>
-                <w:webHidden/>
-              </w:rPr>
-              <w:instrText xml:space="preserve"> PAGEREF _Toc92652999 \h </w:instrText>
-            </w:r>
-            <w:r>
-              <w:rPr>
-                <w:noProof/>
-                <w:webHidden/>
-              </w:rPr>
-            </w:r>
-            <w:r>
-              <w:rPr>
-                <w:noProof/>
-                <w:webHidden/>
-              </w:rPr>
-              <w:fldChar w:fldCharType="separate"/>
-            </w:r>
-            <w:r>
-              <w:rPr>
-                <w:noProof/>
-                <w:webHidden/>
-              </w:rPr>
-              <w:t>8</w:t>
-            </w:r>
-            <w:r>
-              <w:rPr>
-                <w:noProof/>
-                <w:webHidden/>
-              </w:rPr>
-              <w:fldChar w:fldCharType="end"/>
-            </w:r>
-          </w:hyperlink>
-        </w:p>
-        <w:p>
-          <w:pPr>
-            <w:pStyle w:val="TDC2"/>
-            <w:tabs>
-              <w:tab w:val="right" w:leader="dot" w:pos="9626"/>
-            </w:tabs>
-            <w:rPr>
-              <w:rFonts w:asciiTheme="minorHAnsi" w:eastAsiaTheme="minorEastAsia" w:hAnsiTheme="minorHAnsi" w:cstheme="minorBidi"/>
-              <w:noProof/>
-            </w:rPr>
-          </w:pPr>
-          <w:hyperlink w:anchor="_Toc92653000" w:history="1">
-            <w:r>
-              <w:rPr>
-                <w:rStyle w:val="Hipervnculo"/>
-                <w:noProof/>
-              </w:rPr>
-              <w:t>9.4. Interfaces de Software.</w:t>
-            </w:r>
-            <w:r>
-              <w:rPr>
-                <w:noProof/>
-                <w:webHidden/>
-              </w:rPr>
-              <w:tab/>
-            </w:r>
-            <w:r>
-              <w:rPr>
-                <w:noProof/>
-                <w:webHidden/>
-              </w:rPr>
-              <w:fldChar w:fldCharType="begin"/>
-            </w:r>
-            <w:r>
-              <w:rPr>
-                <w:noProof/>
-                <w:webHidden/>
-              </w:rPr>
-              <w:instrText xml:space="preserve"> PAGEREF _Toc92653000 \h </w:instrText>
-            </w:r>
-            <w:r>
-              <w:rPr>
-                <w:noProof/>
-                <w:webHidden/>
-              </w:rPr>
-            </w:r>
-            <w:r>
-              <w:rPr>
-                <w:noProof/>
-                <w:webHidden/>
-              </w:rPr>
-              <w:fldChar w:fldCharType="separate"/>
-            </w:r>
-            <w:r>
-              <w:rPr>
-                <w:noProof/>
-                <w:webHidden/>
-              </w:rPr>
-              <w:t>8</w:t>
-            </w:r>
-            <w:r>
-              <w:rPr>
-                <w:noProof/>
-                <w:webHidden/>
-              </w:rPr>
-              <w:fldChar w:fldCharType="end"/>
-            </w:r>
-          </w:hyperlink>
-        </w:p>
-        <w:p>
-          <w:pPr>
-            <w:pStyle w:val="TDC1"/>
-            <w:tabs>
-              <w:tab w:val="right" w:leader="dot" w:pos="9626"/>
-            </w:tabs>
-            <w:rPr>
-              <w:rFonts w:asciiTheme="minorHAnsi" w:eastAsiaTheme="minorEastAsia" w:hAnsiTheme="minorHAnsi" w:cstheme="minorBidi"/>
-              <w:noProof/>
-            </w:rPr>
-          </w:pPr>
-          <w:hyperlink w:anchor="_Toc92653001" w:history="1">
-            <w:r>
-              <w:rPr>
-                <w:rStyle w:val="Hipervnculo"/>
-                <w:noProof/>
-              </w:rPr>
-              <w:t>10. REQUERIMIENTOS DE LICENCIAS.</w:t>
-            </w:r>
-            <w:r>
-              <w:rPr>
-                <w:noProof/>
-                <w:webHidden/>
-              </w:rPr>
-              <w:tab/>
-            </w:r>
-            <w:r>
-              <w:rPr>
-                <w:noProof/>
-                <w:webHidden/>
-              </w:rPr>
-              <w:fldChar w:fldCharType="begin"/>
-            </w:r>
-            <w:r>
-              <w:rPr>
-                <w:noProof/>
-                <w:webHidden/>
-              </w:rPr>
-              <w:instrText xml:space="preserve"> PAGEREF _Toc92653001 \h </w:instrText>
-            </w:r>
-            <w:r>
-              <w:rPr>
-                <w:noProof/>
-                <w:webHidden/>
-              </w:rPr>
-            </w:r>
-            <w:r>
-              <w:rPr>
-                <w:noProof/>
-                <w:webHidden/>
-              </w:rPr>
-              <w:fldChar w:fldCharType="separate"/>
-            </w:r>
-            <w:r>
-              <w:rPr>
-                <w:noProof/>
-                <w:webHidden/>
-              </w:rPr>
-              <w:t>8</w:t>
-            </w:r>
-            <w:r>
-              <w:rPr>
-                <w:noProof/>
-                <w:webHidden/>
-              </w:rPr>
-              <w:fldChar w:fldCharType="end"/>
-            </w:r>
-          </w:hyperlink>
-        </w:p>
-        <w:p>
-          <w:pPr>
-            <w:pStyle w:val="TDC1"/>
-            <w:tabs>
-              <w:tab w:val="right" w:leader="dot" w:pos="9626"/>
-            </w:tabs>
-            <w:rPr>
-              <w:rFonts w:asciiTheme="minorHAnsi" w:eastAsiaTheme="minorEastAsia" w:hAnsiTheme="minorHAnsi" w:cstheme="minorBidi"/>
-              <w:noProof/>
-            </w:rPr>
-          </w:pPr>
-          <w:hyperlink w:anchor="_Toc92653002" w:history="1">
-            <w:r>
-              <w:rPr>
-                <w:rStyle w:val="Hipervnculo"/>
-                <w:noProof/>
-              </w:rPr>
-              <w:t>11. LEGALES, DERECHOS DE AUTOR Y OTRASNOTAS.</w:t>
-            </w:r>
-            <w:r>
-              <w:rPr>
-                <w:noProof/>
-                <w:webHidden/>
-              </w:rPr>
-              <w:tab/>
-            </w:r>
-            <w:r>
-              <w:rPr>
-                <w:noProof/>
-                <w:webHidden/>
-              </w:rPr>
-              <w:fldChar w:fldCharType="begin"/>
-            </w:r>
-            <w:r>
-              <w:rPr>
-                <w:noProof/>
-                <w:webHidden/>
-              </w:rPr>
-              <w:instrText xml:space="preserve"> PAGEREF _Toc92653002 \h </w:instrText>
-            </w:r>
-            <w:r>
-              <w:rPr>
-                <w:noProof/>
-                <w:webHidden/>
-              </w:rPr>
-            </w:r>
-            <w:r>
-              <w:rPr>
-                <w:noProof/>
-                <w:webHidden/>
-              </w:rPr>
-              <w:fldChar w:fldCharType="separate"/>
-            </w:r>
-            <w:r>
-              <w:rPr>
-                <w:noProof/>
-                <w:webHidden/>
-              </w:rPr>
-              <w:t>9</w:t>
-            </w:r>
-            <w:r>
-              <w:rPr>
-                <w:noProof/>
-                <w:webHidden/>
-              </w:rPr>
-              <w:fldChar w:fldCharType="end"/>
-            </w:r>
-          </w:hyperlink>
-        </w:p>
-        <w:p>
-          <w:pPr>
-            <w:pStyle w:val="TDC1"/>
-            <w:tabs>
-              <w:tab w:val="right" w:leader="dot" w:pos="9626"/>
-            </w:tabs>
-            <w:rPr>
-              <w:rFonts w:asciiTheme="minorHAnsi" w:eastAsiaTheme="minorEastAsia" w:hAnsiTheme="minorHAnsi" w:cstheme="minorBidi"/>
-              <w:noProof/>
-            </w:rPr>
-          </w:pPr>
-          <w:hyperlink w:anchor="_Toc92653003" w:history="1">
-            <w:r>
-              <w:rPr>
-                <w:rStyle w:val="Hipervnculo"/>
-                <w:noProof/>
-              </w:rPr>
-              <w:t>12. ESTÁNDARES APLICABLES.</w:t>
-            </w:r>
-            <w:r>
-              <w:rPr>
-                <w:noProof/>
-                <w:webHidden/>
-              </w:rPr>
-              <w:tab/>
-            </w:r>
-            <w:r>
-              <w:rPr>
-                <w:noProof/>
-                <w:webHidden/>
-              </w:rPr>
-              <w:fldChar w:fldCharType="begin"/>
-            </w:r>
-            <w:r>
-              <w:rPr>
-                <w:noProof/>
-                <w:webHidden/>
-              </w:rPr>
-              <w:instrText xml:space="preserve"> PAGEREF _Toc92653003 \h </w:instrText>
-            </w:r>
-            <w:r>
-              <w:rPr>
-                <w:noProof/>
-                <w:webHidden/>
-              </w:rPr>
-            </w:r>
-            <w:r>
-              <w:rPr>
-                <w:noProof/>
-                <w:webHidden/>
-              </w:rPr>
-              <w:fldChar w:fldCharType="separate"/>
-            </w:r>
-            <w:r>
-              <w:rPr>
-                <w:noProof/>
-                <w:webHidden/>
-              </w:rPr>
-              <w:t>9</w:t>
-            </w:r>
-            <w:r>
-              <w:rPr>
-                <w:noProof/>
-                <w:webHidden/>
-              </w:rPr>
-              <w:fldChar w:fldCharType="end"/>
-            </w:r>
-          </w:hyperlink>
-        </w:p>
-        <w:p>
-          <w:pPr>
-            <w:pStyle w:val="TDC1"/>
-            <w:tabs>
-              <w:tab w:val="right" w:leader="dot" w:pos="9626"/>
-            </w:tabs>
-            <w:rPr>
-              <w:rFonts w:asciiTheme="minorHAnsi" w:eastAsiaTheme="minorEastAsia" w:hAnsiTheme="minorHAnsi" w:cstheme="minorBidi"/>
-              <w:noProof/>
-            </w:rPr>
-          </w:pPr>
-          <w:hyperlink w:anchor="_Toc92653004" w:history="1">
-            <w:r>
-              <w:rPr>
-                <w:rStyle w:val="Hipervnculo"/>
-                <w:noProof/>
-              </w:rPr>
-              <w:t>13. PUESTA EN MARCHA.</w:t>
-            </w:r>
-            <w:r>
-              <w:rPr>
-                <w:noProof/>
-                <w:webHidden/>
-              </w:rPr>
-              <w:tab/>
-            </w:r>
-            <w:r>
-              <w:rPr>
-                <w:noProof/>
-                <w:webHidden/>
-              </w:rPr>
-              <w:fldChar w:fldCharType="begin"/>
-            </w:r>
-            <w:r>
-              <w:rPr>
-                <w:noProof/>
-                <w:webHidden/>
-              </w:rPr>
-              <w:instrText xml:space="preserve"> PAGEREF _Toc92653004 \h </w:instrText>
+              <w:instrText xml:space="preserve"> PAGEREF _Toc92655596 \h </w:instrText>
             </w:r>
             <w:r>
               <w:rPr>
@@ -4917,7 +4780,7 @@
         <w:pStyle w:val="Ttulo1"/>
         <w:jc w:val="both"/>
       </w:pPr>
-      <w:bookmarkStart w:id="6" w:name="_Toc92652966"/>
+      <w:bookmarkStart w:id="6" w:name="_Toc92655560"/>
       <w:r>
         <w:t>1. INTRODUCCIÓN</w:t>
       </w:r>
@@ -4931,7 +4794,7 @@
         <w:pStyle w:val="Ttulo2"/>
         <w:jc w:val="both"/>
       </w:pPr>
-      <w:bookmarkStart w:id="7" w:name="_Toc92652967"/>
+      <w:bookmarkStart w:id="7" w:name="_Toc92655561"/>
       <w:r>
         <w:t>1.1.</w:t>
       </w:r>
@@ -5073,71 +4936,34 @@
     </w:p>
     <w:p>
       <w:pPr>
-        <w:pStyle w:val="Ttulo2"/>
-        <w:jc w:val="both"/>
-      </w:pPr>
-      <w:bookmarkStart w:id="8" w:name="_Toc92652968"/>
-      <w:r>
-        <w:t>1.2.</w:t>
-      </w:r>
+        <w:pStyle w:val="Ttulo1"/>
+        <w:jc w:val="both"/>
+      </w:pPr>
+      <w:bookmarkStart w:id="8" w:name="_Toc92655562"/>
+      <w:r>
+        <w:t>2. USABILIDAD</w:t>
+      </w:r>
+      <w:bookmarkEnd w:id="8"/>
       <w:r>
         <w:t xml:space="preserve"> </w:t>
       </w:r>
-      <w:r>
-        <w:t>Glosario</w:t>
-      </w:r>
-      <w:bookmarkEnd w:id="8"/>
+    </w:p>
+    <w:p>
+      <w:pPr>
+        <w:pStyle w:val="Ttulo1"/>
+        <w:jc w:val="both"/>
+      </w:pPr>
+      <w:bookmarkStart w:id="9" w:name="_Toc92655563"/>
+      <w:r>
+        <w:t>2.1.</w:t>
+      </w:r>
       <w:r>
         <w:t xml:space="preserve"> </w:t>
       </w:r>
-    </w:p>
-    <w:p>
-      <w:pPr>
-        <w:rPr>
-          <w:rFonts w:ascii="Calibri" w:hAnsi="Calibri" w:cs="Calibri"/>
-          <w:sz w:val="24"/>
-          <w:szCs w:val="24"/>
-        </w:rPr>
-      </w:pPr>
-      <w:r>
-        <w:rPr>
-          <w:rFonts w:ascii="Calibri" w:hAnsi="Calibri" w:cs="Calibri"/>
-          <w:sz w:val="24"/>
-          <w:szCs w:val="24"/>
-        </w:rPr>
-        <w:t>Véase el Glosario antes expuesto.</w:t>
-      </w:r>
-    </w:p>
-    <w:p>
-      <w:pPr>
-        <w:pStyle w:val="Ttulo1"/>
-        <w:jc w:val="both"/>
-      </w:pPr>
-      <w:bookmarkStart w:id="9" w:name="_Toc92652969"/>
-      <w:r>
-        <w:t>2. USABILIDAD</w:t>
+      <w:r>
+        <w:t>Tiempo de Aprendizaje.</w:t>
       </w:r>
       <w:bookmarkEnd w:id="9"/>
-      <w:r>
-        <w:t xml:space="preserve"> </w:t>
-      </w:r>
-    </w:p>
-    <w:p>
-      <w:pPr>
-        <w:pStyle w:val="Ttulo1"/>
-        <w:jc w:val="both"/>
-      </w:pPr>
-      <w:bookmarkStart w:id="10" w:name="_Toc92652970"/>
-      <w:r>
-        <w:t>2.1.</w:t>
-      </w:r>
-      <w:r>
-        <w:t xml:space="preserve"> </w:t>
-      </w:r>
-      <w:r>
-        <w:t>Tiempo de Aprendizaje.</w:t>
-      </w:r>
-      <w:bookmarkEnd w:id="10"/>
       <w:r>
         <w:t xml:space="preserve"> </w:t>
       </w:r>
@@ -5191,9 +5017,8 @@
         <w:pStyle w:val="Ttulo2"/>
         <w:jc w:val="both"/>
       </w:pPr>
-      <w:bookmarkStart w:id="11" w:name="_Toc92652971"/>
-      <w:r>
-        <w:lastRenderedPageBreak/>
+      <w:bookmarkStart w:id="10" w:name="_Toc92655564"/>
+      <w:r>
         <w:t>2.2.</w:t>
       </w:r>
       <w:r>
@@ -5214,7 +5039,7 @@
       <w:r>
         <w:t>usuario.</w:t>
       </w:r>
-      <w:bookmarkEnd w:id="11"/>
+      <w:bookmarkEnd w:id="10"/>
       <w:r>
         <w:t xml:space="preserve"> </w:t>
       </w:r>
@@ -5243,43 +5068,44 @@
         <w:pStyle w:val="Ttulo1"/>
         <w:jc w:val="both"/>
       </w:pPr>
-      <w:bookmarkStart w:id="12" w:name="_Toc92652972"/>
-      <w:r>
+      <w:bookmarkStart w:id="11" w:name="_Toc92655565"/>
+      <w:r>
+        <w:lastRenderedPageBreak/>
         <w:t>3. CONFIABILIDAD</w:t>
       </w:r>
+      <w:bookmarkEnd w:id="11"/>
+      <w:r>
+        <w:t xml:space="preserve"> </w:t>
+      </w:r>
+    </w:p>
+    <w:p>
+      <w:pPr>
+        <w:pStyle w:val="Ttulo2"/>
+        <w:jc w:val="both"/>
+      </w:pPr>
+      <w:bookmarkStart w:id="12" w:name="_Toc92655566"/>
+      <w:r>
+        <w:t>3.1.</w:t>
+      </w:r>
+      <w:r>
+        <w:t xml:space="preserve"> </w:t>
+      </w:r>
+      <w:r>
+        <w:t>Tiempo de disponibilidad</w:t>
+      </w:r>
+      <w:r>
+        <w:t xml:space="preserve"> </w:t>
+      </w:r>
+      <w:r>
+        <w:t>del</w:t>
+      </w:r>
+      <w:r>
+        <w:t xml:space="preserve"> </w:t>
+      </w:r>
+      <w:r>
+        <w:t>sistema.</w:t>
+      </w:r>
       <w:bookmarkEnd w:id="12"/>
-      <w:r>
-        <w:t xml:space="preserve"> </w:t>
-      </w:r>
-    </w:p>
-    <w:p>
-      <w:pPr>
-        <w:pStyle w:val="Ttulo2"/>
-        <w:jc w:val="both"/>
-      </w:pPr>
-      <w:bookmarkStart w:id="13" w:name="_Toc92652973"/>
-      <w:r>
-        <w:t>3.1.</w:t>
-      </w:r>
-      <w:r>
-        <w:t xml:space="preserve"> </w:t>
-      </w:r>
-      <w:r>
-        <w:t>Tiempo de disponibilidad</w:t>
-      </w:r>
-      <w:r>
-        <w:t xml:space="preserve"> </w:t>
-      </w:r>
-      <w:r>
-        <w:t>del</w:t>
-      </w:r>
-      <w:r>
-        <w:t xml:space="preserve"> </w:t>
-      </w:r>
-      <w:r>
-        <w:t>sistema.</w:t>
-      </w:r>
-      <w:bookmarkEnd w:id="13"/>
       <w:r>
         <w:t xml:space="preserve"> </w:t>
       </w:r>
@@ -5308,7 +5134,7 @@
         <w:pStyle w:val="Ttulo2"/>
         <w:jc w:val="both"/>
       </w:pPr>
-      <w:bookmarkStart w:id="14" w:name="_Toc92652974"/>
+      <w:bookmarkStart w:id="13" w:name="_Toc92655567"/>
       <w:r>
         <w:t>3.2.</w:t>
       </w:r>
@@ -5324,7 +5150,7 @@
       <w:r>
         <w:t>comprendido entre fallas.</w:t>
       </w:r>
-      <w:bookmarkEnd w:id="14"/>
+      <w:bookmarkEnd w:id="13"/>
       <w:r>
         <w:t xml:space="preserve"> </w:t>
       </w:r>
@@ -5349,11 +5175,11 @@
         <w:pStyle w:val="Ttulo2"/>
         <w:jc w:val="both"/>
       </w:pPr>
-      <w:bookmarkStart w:id="15" w:name="_Toc92652975"/>
+      <w:bookmarkStart w:id="14" w:name="_Toc92655568"/>
       <w:r>
         <w:t>3.3. Tiempo fuera de Servicio.</w:t>
       </w:r>
-      <w:bookmarkEnd w:id="15"/>
+      <w:bookmarkEnd w:id="14"/>
       <w:r>
         <w:t xml:space="preserve"> </w:t>
       </w:r>
@@ -5409,11 +5235,11 @@
         <w:pStyle w:val="Ttulo2"/>
         <w:jc w:val="both"/>
       </w:pPr>
-      <w:bookmarkStart w:id="16" w:name="_Toc92652976"/>
+      <w:bookmarkStart w:id="15" w:name="_Toc92655569"/>
       <w:r>
         <w:t>3.4. Tiempo de reinicio del sistema luego de una falla.</w:t>
       </w:r>
-      <w:bookmarkEnd w:id="16"/>
+      <w:bookmarkEnd w:id="15"/>
       <w:r>
         <w:t xml:space="preserve"> </w:t>
       </w:r>
@@ -5442,11 +5268,11 @@
         <w:pStyle w:val="Ttulo2"/>
         <w:jc w:val="both"/>
       </w:pPr>
-      <w:bookmarkStart w:id="17" w:name="_Toc92652977"/>
+      <w:bookmarkStart w:id="16" w:name="_Toc92655570"/>
       <w:r>
         <w:t>3.5. Registro de eventos.</w:t>
       </w:r>
-      <w:bookmarkEnd w:id="17"/>
+      <w:bookmarkEnd w:id="16"/>
       <w:r>
         <w:t xml:space="preserve"> </w:t>
       </w:r>
@@ -5472,10 +5298,24 @@
         <w:pStyle w:val="Ttulo1"/>
         <w:jc w:val="both"/>
       </w:pPr>
-      <w:bookmarkStart w:id="18" w:name="_Toc92652978"/>
+      <w:bookmarkStart w:id="17" w:name="_Toc92655571"/>
       <w:r>
         <w:t>4. PERFORMANCE.</w:t>
       </w:r>
+      <w:bookmarkEnd w:id="17"/>
+      <w:r>
+        <w:t xml:space="preserve"> </w:t>
+      </w:r>
+    </w:p>
+    <w:p>
+      <w:pPr>
+        <w:pStyle w:val="Ttulo2"/>
+        <w:jc w:val="both"/>
+      </w:pPr>
+      <w:bookmarkStart w:id="18" w:name="_Toc92655572"/>
+      <w:r>
+        <w:t>4.1. Tiempo de respuesta</w:t>
+      </w:r>
       <w:bookmarkEnd w:id="18"/>
       <w:r>
         <w:t xml:space="preserve"> </w:t>
@@ -5483,44 +5323,30 @@
     </w:p>
     <w:p>
       <w:pPr>
+        <w:jc w:val="both"/>
+      </w:pPr>
+      <w:r>
+        <w:t>El tiempo de respuesta para el inicio de sesión del usuario será máximo de 5 segundos.</w:t>
+      </w:r>
+    </w:p>
+    <w:p>
+      <w:pPr>
+        <w:jc w:val="both"/>
+      </w:pPr>
+      <w:r>
+        <w:t>El tiempo de respuesta para la transacción del pedido será de 15 a 20 minutos como máximo.</w:t>
+      </w:r>
+    </w:p>
+    <w:p>
+      <w:pPr>
         <w:pStyle w:val="Ttulo2"/>
         <w:jc w:val="both"/>
       </w:pPr>
-      <w:bookmarkStart w:id="19" w:name="_Toc92652979"/>
-      <w:r>
-        <w:t>4.1. Tiempo de respuesta</w:t>
+      <w:bookmarkStart w:id="19" w:name="_Toc92655573"/>
+      <w:r>
+        <w:t>4.2. Cantidad de atención a usuarios.</w:t>
       </w:r>
       <w:bookmarkEnd w:id="19"/>
-      <w:r>
-        <w:t xml:space="preserve"> </w:t>
-      </w:r>
-    </w:p>
-    <w:p>
-      <w:pPr>
-        <w:jc w:val="both"/>
-      </w:pPr>
-      <w:r>
-        <w:t>El tiempo de respuesta para el inicio de sesión del usuario será máximo de 5 segundos.</w:t>
-      </w:r>
-    </w:p>
-    <w:p>
-      <w:pPr>
-        <w:jc w:val="both"/>
-      </w:pPr>
-      <w:r>
-        <w:t>El tiempo de respuesta para la transacción del pedido será de 15 a 20 minutos como máximo.</w:t>
-      </w:r>
-    </w:p>
-    <w:p>
-      <w:pPr>
-        <w:pStyle w:val="Ttulo2"/>
-        <w:jc w:val="both"/>
-      </w:pPr>
-      <w:bookmarkStart w:id="20" w:name="_Toc92652980"/>
-      <w:r>
-        <w:t>4.2. Cantidad de atención a usuarios.</w:t>
-      </w:r>
-      <w:bookmarkEnd w:id="20"/>
       <w:r>
         <w:t xml:space="preserve"> </w:t>
       </w:r>
@@ -5548,12 +5374,79 @@
         <w:pStyle w:val="Ttulo1"/>
         <w:jc w:val="both"/>
       </w:pPr>
-      <w:bookmarkStart w:id="21" w:name="_Toc92652981"/>
+      <w:bookmarkStart w:id="20" w:name="_Toc92655574"/>
+      <w:r>
+        <w:t>5. SOPORTABILIDAD O FACILIDAD DE MANTENIMIENTO</w:t>
+      </w:r>
+      <w:bookmarkEnd w:id="20"/>
+      <w:r>
+        <w:t xml:space="preserve"> </w:t>
+      </w:r>
+    </w:p>
+    <w:p>
+      <w:pPr>
+        <w:pStyle w:val="Ttulo2"/>
+        <w:jc w:val="both"/>
+      </w:pPr>
+      <w:bookmarkStart w:id="21" w:name="_Toc92655575"/>
+      <w:r>
+        <w:t>5.1.</w:t>
+      </w:r>
+      <w:r>
+        <w:t xml:space="preserve"> </w:t>
+      </w:r>
+      <w:r>
+        <w:t>Actualización</w:t>
+      </w:r>
+      <w:r>
+        <w:t xml:space="preserve"> </w:t>
+      </w:r>
+      <w:r>
+        <w:t>transparente al usuario</w:t>
+      </w:r>
+      <w:bookmarkEnd w:id="21"/>
+      <w:r>
+        <w:t xml:space="preserve"> </w:t>
+      </w:r>
+    </w:p>
+    <w:p>
+      <w:pPr>
+        <w:jc w:val="both"/>
+      </w:pPr>
+      <w:r>
+        <w:t>Se aprovechara la tecnología para que las actualizaciones y los direccionamientos de la aplicación se instalen y sea muy intuitivo para el usuario.</w:t>
+      </w:r>
+    </w:p>
+    <w:p>
+      <w:pPr>
+        <w:pStyle w:val="Ttulo2"/>
+        <w:jc w:val="both"/>
+      </w:pPr>
+      <w:bookmarkStart w:id="22" w:name="_Toc92655576"/>
+      <w:r>
+        <w:t>5.2. Estándares de Codificación.</w:t>
+      </w:r>
+      <w:bookmarkEnd w:id="22"/>
+      <w:r>
+        <w:t xml:space="preserve"> </w:t>
+      </w:r>
+    </w:p>
+    <w:p>
+      <w:r>
+        <w:t>Se deben utilizar los estándares de codificación de Java.</w:t>
+      </w:r>
+    </w:p>
+    <w:p>
+      <w:pPr>
+        <w:pStyle w:val="Ttulo1"/>
+        <w:jc w:val="both"/>
+      </w:pPr>
+      <w:bookmarkStart w:id="23" w:name="_Toc92655577"/>
       <w:r>
         <w:lastRenderedPageBreak/>
-        <w:t>5. SOPORTABILIDAD O FACILIDAD DE MANTENIMIENTO</w:t>
-      </w:r>
-      <w:bookmarkEnd w:id="21"/>
+        <w:t>6. RESTRICCIONES DE DISEÑO.</w:t>
+      </w:r>
+      <w:bookmarkEnd w:id="23"/>
       <w:r>
         <w:t xml:space="preserve"> </w:t>
       </w:r>
@@ -5563,33 +5456,104 @@
         <w:pStyle w:val="Ttulo2"/>
         <w:jc w:val="both"/>
       </w:pPr>
-      <w:bookmarkStart w:id="22" w:name="_Toc92652982"/>
-      <w:r>
-        <w:t>5.1.</w:t>
-      </w:r>
+      <w:bookmarkStart w:id="24" w:name="_Toc92655578"/>
+      <w:r>
+        <w:t>6.1. Estándares de Diseño.</w:t>
+      </w:r>
+      <w:bookmarkEnd w:id="24"/>
       <w:r>
         <w:t xml:space="preserve"> </w:t>
       </w:r>
-      <w:r>
-        <w:t>Actualización</w:t>
-      </w:r>
+    </w:p>
+    <w:p>
+      <w:r>
+        <w:t>Se debe hacer el sistema tal cual se representó en Balsamiq</w:t>
+      </w:r>
+    </w:p>
+    <w:p>
+      <w:pPr>
+        <w:pStyle w:val="Ttulo2"/>
+        <w:jc w:val="both"/>
+      </w:pPr>
+      <w:bookmarkStart w:id="25" w:name="_Toc92655579"/>
+      <w:r>
+        <w:t>6.</w:t>
+      </w:r>
+      <w:r>
+        <w:t>2</w:t>
+      </w:r>
+      <w:r>
+        <w:t>. Motor de Base de Datos</w:t>
+      </w:r>
+      <w:bookmarkEnd w:id="25"/>
       <w:r>
         <w:t xml:space="preserve"> </w:t>
       </w:r>
-      <w:r>
-        <w:t>transparente al usuario</w:t>
-      </w:r>
-      <w:bookmarkEnd w:id="22"/>
+    </w:p>
+    <w:p>
+      <w:pPr>
+        <w:jc w:val="both"/>
+      </w:pPr>
+      <w:r>
+        <w:t>Se debe utili</w:t>
+      </w:r>
+      <w:r>
+        <w:t xml:space="preserve">zar el motor de base de datos </w:t>
+      </w:r>
+      <w:proofErr w:type="spellStart"/>
+      <w:r>
+        <w:t>Sql</w:t>
+      </w:r>
+      <w:proofErr w:type="spellEnd"/>
+      <w:r>
+        <w:t xml:space="preserve"> de Oracle.</w:t>
+      </w:r>
+    </w:p>
+    <w:p>
+      <w:pPr>
+        <w:pStyle w:val="Ttulo2"/>
+        <w:jc w:val="both"/>
+      </w:pPr>
+      <w:bookmarkStart w:id="26" w:name="_Toc92655580"/>
+      <w:r>
+        <w:t>6.</w:t>
+      </w:r>
+      <w:r>
+        <w:t>3</w:t>
+      </w:r>
+      <w:r>
+        <w:t>. Lenguaje de Programación</w:t>
+      </w:r>
+      <w:bookmarkEnd w:id="26"/>
       <w:r>
         <w:t xml:space="preserve"> </w:t>
       </w:r>
     </w:p>
     <w:p>
-      <w:pPr>
-        <w:jc w:val="both"/>
-      </w:pPr>
-      <w:r>
-        <w:t>Se aprovechara la tecnología para que las actualizaciones y los direccionamientos de la aplicación se instalen y sea muy intuitivo para el usuario.</w:t>
+      <w:r>
+        <w:t xml:space="preserve">La aplicación será desarrollada empleando el lenguaje de programación Java, usando las IDE Eclipse o </w:t>
+      </w:r>
+      <w:proofErr w:type="spellStart"/>
+      <w:r>
+        <w:t>Netbeans</w:t>
+      </w:r>
+      <w:proofErr w:type="spellEnd"/>
+      <w:r>
+        <w:t>, a criterio de los desarrolladores.</w:t>
+      </w:r>
+    </w:p>
+    <w:p>
+      <w:pPr>
+        <w:pStyle w:val="Ttulo1"/>
+        <w:jc w:val="both"/>
+      </w:pPr>
+      <w:bookmarkStart w:id="27" w:name="_Toc92655581"/>
+      <w:r>
+        <w:t>7. REQUERIMIENTOS DE DOCUMENTACIÓN, AYUDA EN LÍNEA Y MANUALES, ASISTENCIATÉCNICA</w:t>
+      </w:r>
+      <w:bookmarkEnd w:id="27"/>
+      <w:r>
+        <w:t xml:space="preserve"> </w:t>
       </w:r>
     </w:p>
     <w:p>
@@ -5597,18 +5561,130 @@
         <w:pStyle w:val="Ttulo2"/>
         <w:jc w:val="both"/>
       </w:pPr>
-      <w:bookmarkStart w:id="23" w:name="_Toc92652983"/>
-      <w:r>
-        <w:t>5.2. Estándares de Codificación.</w:t>
-      </w:r>
-      <w:bookmarkEnd w:id="23"/>
+      <w:bookmarkStart w:id="28" w:name="_Toc92655582"/>
+      <w:r>
+        <w:t>7.1. Manual de Usuario</w:t>
+      </w:r>
+      <w:bookmarkEnd w:id="28"/>
       <w:r>
         <w:t xml:space="preserve"> </w:t>
       </w:r>
     </w:p>
     <w:p>
       <w:r>
-        <w:t>Se deben utilizar los estándares de codificación de Java.</w:t>
+        <w:t>La aplicación desarrollada debe contar con el manual de usuario debidamente detallado y fácil de entender.</w:t>
+      </w:r>
+    </w:p>
+    <w:p>
+      <w:pPr>
+        <w:pStyle w:val="Ttulo2"/>
+        <w:jc w:val="both"/>
+      </w:pPr>
+      <w:bookmarkStart w:id="29" w:name="_Toc92655583"/>
+      <w:r>
+        <w:t>7.2.</w:t>
+      </w:r>
+      <w:r>
+        <w:t xml:space="preserve"> </w:t>
+      </w:r>
+      <w:r>
+        <w:t>Ayuda en Línea</w:t>
+      </w:r>
+      <w:bookmarkEnd w:id="29"/>
+      <w:r>
+        <w:t xml:space="preserve"> </w:t>
+      </w:r>
+    </w:p>
+    <w:p>
+      <w:r>
+        <w:t>El manual de usuario también podrá encontrarse en línea y los desarrolladores proporcionarán servicio técnico.</w:t>
+      </w:r>
+    </w:p>
+    <w:p>
+      <w:pPr>
+        <w:pStyle w:val="Ttulo2"/>
+        <w:jc w:val="both"/>
+      </w:pPr>
+      <w:bookmarkStart w:id="30" w:name="_Toc92655584"/>
+      <w:r>
+        <w:t>7.3.</w:t>
+      </w:r>
+      <w:r>
+        <w:t xml:space="preserve"> </w:t>
+      </w:r>
+      <w:r>
+        <w:t>Guías de Instalación y Configuración</w:t>
+      </w:r>
+      <w:bookmarkEnd w:id="30"/>
+      <w:r>
+        <w:t xml:space="preserve"> </w:t>
+      </w:r>
+    </w:p>
+    <w:p>
+      <w:r>
+        <w:t>Se deberá disponer de guías para la instalación y configuración del sistema.</w:t>
+      </w:r>
+    </w:p>
+    <w:p>
+      <w:pPr>
+        <w:pStyle w:val="Ttulo2"/>
+        <w:jc w:val="both"/>
+      </w:pPr>
+      <w:bookmarkStart w:id="31" w:name="_Toc92655585"/>
+      <w:r>
+        <w:t>7.4.</w:t>
+      </w:r>
+      <w:r>
+        <w:t xml:space="preserve"> </w:t>
+      </w:r>
+      <w:r>
+        <w:t>Apoyo</w:t>
+      </w:r>
+      <w:r>
+        <w:t xml:space="preserve"> </w:t>
+      </w:r>
+      <w:r>
+        <w:t>técnico</w:t>
+      </w:r>
+      <w:bookmarkEnd w:id="31"/>
+      <w:r>
+        <w:t xml:space="preserve"> </w:t>
+      </w:r>
+    </w:p>
+    <w:p>
+      <w:r>
+        <w:t>Los desarrolladores deberán mantener actualizado y en constante evaluación, soporte y corrección de errores el sistema desarrollado.</w:t>
+      </w:r>
+    </w:p>
+    <w:p>
+      <w:pPr>
+        <w:pStyle w:val="Ttulo2"/>
+        <w:jc w:val="both"/>
+      </w:pPr>
+      <w:bookmarkStart w:id="32" w:name="_Toc92655586"/>
+      <w:r>
+        <w:t>7.5.</w:t>
+      </w:r>
+      <w:r>
+        <w:t xml:space="preserve"> </w:t>
+      </w:r>
+      <w:r>
+        <w:t>Plano de instalación</w:t>
+      </w:r>
+      <w:r>
+        <w:t xml:space="preserve"> </w:t>
+      </w:r>
+      <w:r>
+        <w:t>eléctrica AS-BUILT</w:t>
+      </w:r>
+      <w:bookmarkEnd w:id="32"/>
+      <w:r>
+        <w:t xml:space="preserve"> </w:t>
+      </w:r>
+    </w:p>
+    <w:p>
+      <w:r>
+        <w:t>Se deben entregar los planos y los diagramas del sistema desarrollado en formato eléctrico.</w:t>
       </w:r>
     </w:p>
     <w:p>
@@ -5616,329 +5692,82 @@
         <w:pStyle w:val="Ttulo1"/>
         <w:jc w:val="both"/>
       </w:pPr>
-      <w:bookmarkStart w:id="24" w:name="_Toc92652984"/>
-      <w:r>
-        <w:t>6. RESTRICCIONES DE DISEÑO.</w:t>
-      </w:r>
-      <w:bookmarkEnd w:id="24"/>
+      <w:bookmarkStart w:id="33" w:name="_Toc92655587"/>
+      <w:r>
+        <w:t>8. COMPONENTES A COMPRAR</w:t>
+      </w:r>
+      <w:bookmarkEnd w:id="33"/>
       <w:r>
         <w:t xml:space="preserve"> </w:t>
       </w:r>
     </w:p>
     <w:p>
+      <w:r>
+        <w:t xml:space="preserve">Para poder usar el sistema de forma legal será necesario comprar una licencia de NetBeans o de Eclipse, sin embargo, al ser para un trabajo </w:t>
+      </w:r>
+      <w:r>
+        <w:t>universitario de licenciatura y que</w:t>
+      </w:r>
+      <w:r>
+        <w:t xml:space="preserve"> no se piensa usar el sistema realmente, sino aprender y tener un acercamiento cercano al análisis y diseño de sistemas de computación, no se comprará ningún componente.</w:t>
+      </w:r>
+    </w:p>
+    <w:p>
+      <w:pPr>
+        <w:pStyle w:val="Ttulo1"/>
+        <w:jc w:val="both"/>
+      </w:pPr>
+      <w:bookmarkStart w:id="34" w:name="_Toc92655588"/>
+      <w:r>
+        <w:lastRenderedPageBreak/>
+        <w:t>9. INTERFACES</w:t>
+      </w:r>
+      <w:bookmarkEnd w:id="34"/>
+      <w:r>
+        <w:t xml:space="preserve"> </w:t>
+      </w:r>
+    </w:p>
+    <w:p>
       <w:pPr>
         <w:pStyle w:val="Ttulo2"/>
         <w:jc w:val="both"/>
       </w:pPr>
-      <w:bookmarkStart w:id="25" w:name="_Toc92652985"/>
-      <w:r>
-        <w:t>6.1. Estándares de Diseño.</w:t>
-      </w:r>
-      <w:bookmarkEnd w:id="25"/>
+      <w:bookmarkStart w:id="35" w:name="_Toc92655589"/>
+      <w:r>
+        <w:t>9.1.</w:t>
+      </w:r>
       <w:r>
         <w:t xml:space="preserve"> </w:t>
       </w:r>
+      <w:r>
+        <w:t>Interfaz de Usuario</w:t>
+      </w:r>
+      <w:bookmarkEnd w:id="35"/>
+      <w:r>
+        <w:t xml:space="preserve"> </w:t>
+      </w:r>
+    </w:p>
+    <w:p>
+      <w:r>
+        <w:t>Se debe contar con una interfaz gráfica (bocetos diseñados en Balsamiq).</w:t>
+      </w:r>
     </w:p>
     <w:p>
       <w:pPr>
         <w:pStyle w:val="Ttulo2"/>
         <w:jc w:val="both"/>
       </w:pPr>
-      <w:bookmarkStart w:id="26" w:name="_Toc92652986"/>
-      <w:r>
-        <w:t>6.2. Estándares de Arquitectura</w:t>
-      </w:r>
-      <w:bookmarkEnd w:id="26"/>
+      <w:bookmarkStart w:id="36" w:name="_Toc92655590"/>
+      <w:r>
+        <w:t>9.2.</w:t>
+      </w:r>
       <w:r>
         <w:t xml:space="preserve"> </w:t>
       </w:r>
-    </w:p>
-    <w:p>
-      <w:pPr>
-        <w:pStyle w:val="Ttulo2"/>
-        <w:jc w:val="both"/>
-      </w:pPr>
-      <w:bookmarkStart w:id="27" w:name="_Toc92652987"/>
-      <w:r>
-        <w:t>6.3. Motor de Base de Datos</w:t>
-      </w:r>
-      <w:bookmarkEnd w:id="27"/>
-      <w:r>
-        <w:t xml:space="preserve"> </w:t>
-      </w:r>
-    </w:p>
-    <w:p>
-      <w:pPr>
-        <w:jc w:val="both"/>
-      </w:pPr>
-      <w:r>
-        <w:t>Se debe utili</w:t>
-      </w:r>
-      <w:r>
-        <w:t xml:space="preserve">zar el motor de base de datos </w:t>
-      </w:r>
-      <w:proofErr w:type="spellStart"/>
-      <w:r>
-        <w:t>Sql</w:t>
-      </w:r>
-      <w:proofErr w:type="spellEnd"/>
-      <w:r>
-        <w:t xml:space="preserve"> de Oracle.</w:t>
-      </w:r>
-    </w:p>
-    <w:p>
-      <w:pPr>
-        <w:pStyle w:val="Ttulo2"/>
-        <w:jc w:val="both"/>
-      </w:pPr>
-      <w:bookmarkStart w:id="28" w:name="_Toc92652988"/>
-      <w:r>
-        <w:t>6.4. Lenguaje de Programación</w:t>
-      </w:r>
-      <w:bookmarkEnd w:id="28"/>
-      <w:r>
-        <w:t xml:space="preserve"> </w:t>
-      </w:r>
-    </w:p>
-    <w:p>
-      <w:r>
-        <w:t xml:space="preserve">La aplicación será desarrollada empleando el lenguaje de programación Java, usando las IDE Eclipse o </w:t>
-      </w:r>
-      <w:proofErr w:type="spellStart"/>
-      <w:r>
-        <w:t>Netbeans</w:t>
-      </w:r>
-      <w:proofErr w:type="spellEnd"/>
-      <w:r>
-        <w:t>, a criterio de los desarrolladores.</w:t>
-      </w:r>
-    </w:p>
-    <w:p>
-      <w:pPr>
-        <w:pStyle w:val="Ttulo1"/>
-        <w:jc w:val="both"/>
-      </w:pPr>
-      <w:bookmarkStart w:id="29" w:name="_Toc92652989"/>
-      <w:r>
-        <w:t>7. REQUERIMIENTOS DE DOCUMENTACIÓN, AYUDA EN LÍNEA Y MANUALES, ASISTENCIATÉCNICA</w:t>
-      </w:r>
-      <w:bookmarkEnd w:id="29"/>
-      <w:r>
-        <w:t xml:space="preserve"> </w:t>
-      </w:r>
-    </w:p>
-    <w:p>
-      <w:pPr>
-        <w:pStyle w:val="Ttulo2"/>
-        <w:jc w:val="both"/>
-      </w:pPr>
-      <w:bookmarkStart w:id="30" w:name="_Toc92652990"/>
-      <w:r>
-        <w:t>7.1. Manual de Usuario</w:t>
-      </w:r>
-      <w:bookmarkEnd w:id="30"/>
-      <w:r>
-        <w:t xml:space="preserve"> </w:t>
-      </w:r>
-    </w:p>
-    <w:p>
-      <w:r>
-        <w:t>La aplicación desarrollada debe contar con el manual de usuario debidamente detallado y fácil de entender.</w:t>
-      </w:r>
-    </w:p>
-    <w:p>
-      <w:pPr>
-        <w:pStyle w:val="Ttulo2"/>
-        <w:jc w:val="both"/>
-      </w:pPr>
-      <w:bookmarkStart w:id="31" w:name="_Toc92652991"/>
-      <w:r>
-        <w:t>7.2.</w:t>
-      </w:r>
-      <w:r>
-        <w:t xml:space="preserve"> </w:t>
-      </w:r>
-      <w:r>
-        <w:t>Ayuda en Línea</w:t>
-      </w:r>
-      <w:bookmarkEnd w:id="31"/>
-      <w:r>
-        <w:t xml:space="preserve"> </w:t>
-      </w:r>
-    </w:p>
-    <w:p>
-      <w:r>
-        <w:t>El manual de usuario también podrá encontrarse en línea y los desarrolladores proporcionarán servicio técnico.</w:t>
-      </w:r>
-    </w:p>
-    <w:p>
-      <w:pPr>
-        <w:pStyle w:val="Ttulo2"/>
-        <w:jc w:val="both"/>
-      </w:pPr>
-      <w:bookmarkStart w:id="32" w:name="_Toc92652992"/>
-      <w:r>
-        <w:t>7.3.</w:t>
-      </w:r>
-      <w:r>
-        <w:t xml:space="preserve"> </w:t>
-      </w:r>
-      <w:r>
-        <w:t>Guías de Instalación y Configuración</w:t>
-      </w:r>
-      <w:bookmarkEnd w:id="32"/>
-      <w:r>
-        <w:t xml:space="preserve"> </w:t>
-      </w:r>
-    </w:p>
-    <w:p>
-      <w:r>
-        <w:t>Se deberá disponer de guías para la instalación y configuración del sistema.</w:t>
-      </w:r>
-    </w:p>
-    <w:p>
-      <w:pPr>
-        <w:pStyle w:val="Ttulo2"/>
-        <w:jc w:val="both"/>
-      </w:pPr>
-      <w:bookmarkStart w:id="33" w:name="_Toc92652993"/>
-      <w:r>
-        <w:t>7.4.</w:t>
-      </w:r>
-      <w:r>
-        <w:t xml:space="preserve"> </w:t>
-      </w:r>
-      <w:r>
-        <w:t>Apoyo</w:t>
-      </w:r>
-      <w:r>
-        <w:t xml:space="preserve"> </w:t>
-      </w:r>
-      <w:r>
-        <w:t>técnico</w:t>
-      </w:r>
-      <w:bookmarkEnd w:id="33"/>
-      <w:r>
-        <w:t xml:space="preserve"> </w:t>
-      </w:r>
-    </w:p>
-    <w:p>
-      <w:r>
-        <w:t>Los desarrolladores deberán mantener actualizado y en constante evaluación, soporte y corrección de errores el sistema desarrollado.</w:t>
-      </w:r>
-    </w:p>
-    <w:p>
-      <w:pPr>
-        <w:pStyle w:val="Ttulo2"/>
-        <w:jc w:val="both"/>
-      </w:pPr>
-      <w:bookmarkStart w:id="34" w:name="_Toc92652994"/>
-      <w:r>
-        <w:lastRenderedPageBreak/>
-        <w:t>7.5.</w:t>
-      </w:r>
-      <w:r>
-        <w:t xml:space="preserve"> </w:t>
-      </w:r>
-      <w:r>
-        <w:t>Plano de instalación</w:t>
-      </w:r>
-      <w:r>
-        <w:t xml:space="preserve"> </w:t>
-      </w:r>
-      <w:r>
-        <w:t>eléctrica AS-BUILT</w:t>
-      </w:r>
-      <w:bookmarkEnd w:id="34"/>
-      <w:r>
-        <w:t xml:space="preserve"> </w:t>
-      </w:r>
-    </w:p>
-    <w:p>
-      <w:r>
-        <w:t>Se deben entregar los planos y los diagramas del sistema desarrollado en formato eléctrico.</w:t>
-      </w:r>
-    </w:p>
-    <w:p>
-      <w:pPr>
-        <w:pStyle w:val="Ttulo1"/>
-        <w:jc w:val="both"/>
-      </w:pPr>
-      <w:bookmarkStart w:id="35" w:name="_Toc92652995"/>
-      <w:r>
-        <w:t>8. COMPONENTES A COMPRAR</w:t>
-      </w:r>
-      <w:bookmarkEnd w:id="35"/>
-      <w:r>
-        <w:t xml:space="preserve"> </w:t>
-      </w:r>
-    </w:p>
-    <w:p>
-      <w:r>
-        <w:t xml:space="preserve">Para poder usar el sistema de forma legal será necesario comprar una licencia de NetBeans o de Eclipse, sin embargo, al ser para un trabajo </w:t>
-      </w:r>
-      <w:r>
-        <w:t>universitario de licenciatura y que</w:t>
-      </w:r>
-      <w:r>
-        <w:t xml:space="preserve"> no se piensa usar el sistema realmente, sino aprender y tener un acercamiento cercano al análisis y diseño de sistemas de computación, no se comprará ningún componente.</w:t>
-      </w:r>
-    </w:p>
-    <w:p>
-      <w:pPr>
-        <w:pStyle w:val="Ttulo1"/>
-        <w:jc w:val="both"/>
-      </w:pPr>
-      <w:bookmarkStart w:id="36" w:name="_Toc92652996"/>
-      <w:r>
-        <w:t>9. INTERFACES</w:t>
+      <w:r>
+        <w:t>Interfaz de Hardware</w:t>
       </w:r>
       <w:bookmarkEnd w:id="36"/>
-      <w:r>
-        <w:t xml:space="preserve"> </w:t>
-      </w:r>
-    </w:p>
-    <w:p>
-      <w:pPr>
-        <w:pStyle w:val="Ttulo2"/>
-        <w:jc w:val="both"/>
-      </w:pPr>
-      <w:bookmarkStart w:id="37" w:name="_Toc92652997"/>
-      <w:r>
-        <w:t>9.1.</w:t>
-      </w:r>
-      <w:r>
-        <w:t xml:space="preserve"> </w:t>
-      </w:r>
-      <w:r>
-        <w:t>Interfaz de Usuario</w:t>
-      </w:r>
-      <w:bookmarkEnd w:id="37"/>
-      <w:r>
-        <w:t xml:space="preserve"> </w:t>
-      </w:r>
-    </w:p>
-    <w:p>
-      <w:r>
-        <w:t>Se debe contar con una interfaz gráfica (bocetos diseñados en Balsamiq).</w:t>
-      </w:r>
-    </w:p>
-    <w:p>
-      <w:pPr>
-        <w:pStyle w:val="Ttulo2"/>
-        <w:jc w:val="both"/>
-      </w:pPr>
-      <w:bookmarkStart w:id="38" w:name="_Toc92652998"/>
-      <w:r>
-        <w:t>9.2.</w:t>
-      </w:r>
-      <w:r>
-        <w:t xml:space="preserve"> </w:t>
-      </w:r>
-      <w:r>
-        <w:t>Interfaz de Hardware</w:t>
-      </w:r>
-      <w:bookmarkEnd w:id="38"/>
       <w:r>
         <w:t xml:space="preserve"> </w:t>
       </w:r>
@@ -6040,11 +5869,11 @@
         <w:pStyle w:val="Ttulo2"/>
         <w:jc w:val="both"/>
       </w:pPr>
-      <w:bookmarkStart w:id="39" w:name="_Toc92652999"/>
+      <w:bookmarkStart w:id="37" w:name="_Toc92655591"/>
       <w:r>
         <w:t>9.3. Interfaz de Comunicación</w:t>
       </w:r>
-      <w:bookmarkEnd w:id="39"/>
+      <w:bookmarkEnd w:id="37"/>
       <w:r>
         <w:t xml:space="preserve"> </w:t>
       </w:r>
@@ -6201,7 +6030,7 @@
         <w:pStyle w:val="Ttulo2"/>
         <w:jc w:val="both"/>
       </w:pPr>
-      <w:bookmarkStart w:id="40" w:name="_Toc92653000"/>
+      <w:bookmarkStart w:id="38" w:name="_Toc92655592"/>
       <w:r>
         <w:t>9.4.</w:t>
       </w:r>
@@ -6211,39 +6040,129 @@
       <w:r>
         <w:t>Interfaces de Software.</w:t>
       </w:r>
+      <w:bookmarkEnd w:id="38"/>
+      <w:r>
+        <w:t xml:space="preserve"> </w:t>
+      </w:r>
+    </w:p>
+    <w:p>
+      <w:pPr>
+        <w:jc w:val="both"/>
+      </w:pPr>
+      <w:r>
+        <w:t>Debe</w:t>
+      </w:r>
+      <w:r>
+        <w:t xml:space="preserve"> ser diseñado para ambiente W</w:t>
+      </w:r>
+      <w:r>
+        <w:t>indows 64 bits en todas sus versiones</w:t>
+      </w:r>
+    </w:p>
+    <w:p>
+      <w:pPr>
+        <w:pStyle w:val="Ttulo1"/>
+        <w:jc w:val="both"/>
+      </w:pPr>
+      <w:bookmarkStart w:id="39" w:name="_Toc92655593"/>
+      <w:r>
+        <w:t>10.</w:t>
+      </w:r>
+      <w:r>
+        <w:t xml:space="preserve"> </w:t>
+      </w:r>
+      <w:r>
+        <w:t>REQUERIMIENTOS DE LICENCIAS.</w:t>
+      </w:r>
+      <w:bookmarkEnd w:id="39"/>
+      <w:r>
+        <w:t xml:space="preserve"> </w:t>
+      </w:r>
+    </w:p>
+    <w:p>
+      <w:pPr>
+        <w:jc w:val="both"/>
+      </w:pPr>
+      <w:r>
+        <w:t xml:space="preserve">La empresa de desarrollo </w:t>
+      </w:r>
+      <w:proofErr w:type="spellStart"/>
+      <w:r>
+        <w:t>Overlook</w:t>
+      </w:r>
+      <w:proofErr w:type="spellEnd"/>
+      <w:r>
+        <w:t xml:space="preserve"> proveerá las licencias correspondien</w:t>
+      </w:r>
+      <w:r>
+        <w:t>tes para el  desarrollo de la aplicación específicamente de los servidores.</w:t>
+      </w:r>
+    </w:p>
+    <w:p>
+      <w:pPr>
+        <w:jc w:val="both"/>
+      </w:pPr>
+    </w:p>
+    <w:p>
+      <w:pPr>
+        <w:pStyle w:val="Ttulo1"/>
+        <w:jc w:val="both"/>
+      </w:pPr>
+      <w:bookmarkStart w:id="40" w:name="_Toc92655594"/>
+      <w:r>
+        <w:t>11.</w:t>
+      </w:r>
+      <w:r>
+        <w:t xml:space="preserve"> </w:t>
+      </w:r>
+      <w:r>
+        <w:t>LEGALES, DERECHOS DE AUTOR Y OTRASNOTAS.</w:t>
+      </w:r>
       <w:bookmarkEnd w:id="40"/>
       <w:r>
         <w:t xml:space="preserve"> </w:t>
       </w:r>
     </w:p>
     <w:p>
-      <w:pPr>
-        <w:jc w:val="both"/>
-      </w:pPr>
-      <w:r>
-        <w:t>Debe</w:t>
-      </w:r>
-      <w:r>
-        <w:t xml:space="preserve"> ser diseñado para ambiente W</w:t>
-      </w:r>
-      <w:r>
-        <w:t>indows 64 bits en todas sus versiones</w:t>
-      </w:r>
-    </w:p>
+      <w:r>
+        <w:t>Se debe tener en marcha las bases de datos antes de la puesta en marcha, se debe garantizar al menos un año del servicio de la base de datos.</w:t>
+      </w:r>
+    </w:p>
+    <w:p>
+      <w:r>
+        <w:t xml:space="preserve">Las pruebas de puesta en marcha de las aplicaciones se deberán realizar bajo la supervisión empresa </w:t>
+      </w:r>
+      <w:proofErr w:type="spellStart"/>
+      <w:r>
+        <w:t>Overlook</w:t>
+      </w:r>
+      <w:proofErr w:type="spellEnd"/>
+      <w:r>
+        <w:t>, para ellos se harán pruebas y mediciones de buen funcionamiento de la aplicación a nivel de software y hardware.</w:t>
+      </w:r>
+    </w:p>
+    <w:p/>
     <w:p>
       <w:pPr>
         <w:pStyle w:val="Ttulo1"/>
         <w:jc w:val="both"/>
       </w:pPr>
-      <w:bookmarkStart w:id="41" w:name="_Toc92653001"/>
-      <w:r>
-        <w:t>10.</w:t>
+      <w:bookmarkStart w:id="41" w:name="_Toc92655595"/>
+      <w:r>
+        <w:lastRenderedPageBreak/>
+        <w:t>12.</w:t>
       </w:r>
       <w:r>
         <w:t xml:space="preserve"> </w:t>
       </w:r>
       <w:r>
-        <w:t>REQUERIMIENTOS DE LICENCIAS.</w:t>
+        <w:t>ESTÁNDARES</w:t>
+      </w:r>
+      <w:r>
+        <w:t xml:space="preserve"> </w:t>
+      </w:r>
+      <w:r>
+        <w:t>APLICABLES.</w:t>
       </w:r>
       <w:bookmarkEnd w:id="41"/>
       <w:r>
@@ -6255,123 +6174,33 @@
         <w:jc w:val="both"/>
       </w:pPr>
       <w:r>
-        <w:t xml:space="preserve">La empresa de desarrollo </w:t>
-      </w:r>
-      <w:proofErr w:type="spellStart"/>
-      <w:r>
-        <w:t>Overlook</w:t>
-      </w:r>
-      <w:proofErr w:type="spellEnd"/>
-      <w:r>
-        <w:t xml:space="preserve"> proveerá las licencias correspondien</w:t>
-      </w:r>
-      <w:r>
-        <w:t>tes para el  desarrollo de la aplicación específicamente de los servidores.</w:t>
-      </w:r>
-    </w:p>
-    <w:p>
-      <w:pPr>
-        <w:jc w:val="both"/>
-      </w:pPr>
+        <w:t>Para el desarrollo se emplearan metodologías agiles con el objetivo de centrarse en el producto a desarrollar evitando un proceso de desarrollo demasiado complejo que limiten las capacidades del equipo para llevar a cabo el proyecto.</w:t>
+      </w:r>
+    </w:p>
+    <w:p>
+      <w:pPr>
+        <w:jc w:val="both"/>
+      </w:pPr>
+      <w:r>
+        <w:t>Se utilizaran metodologías como UML para visualizar de manera gráfica el proyecto, así como tener planos sobre el funcionamiento y estructura de la aplicación, esto es útil para posibles modificaciones.</w:t>
+      </w:r>
     </w:p>
     <w:p>
       <w:pPr>
         <w:pStyle w:val="Ttulo1"/>
         <w:jc w:val="both"/>
       </w:pPr>
-      <w:bookmarkStart w:id="42" w:name="_Toc92653002"/>
-      <w:r>
-        <w:lastRenderedPageBreak/>
-        <w:t>11.</w:t>
+      <w:bookmarkStart w:id="42" w:name="_Toc92655596"/>
+      <w:r>
+        <w:t>13.</w:t>
       </w:r>
       <w:r>
         <w:t xml:space="preserve"> </w:t>
       </w:r>
       <w:r>
-        <w:t>LEGALES, DERECHOS DE AUTOR Y OTRASNOTAS.</w:t>
+        <w:t>PUESTA EN MARCHA.</w:t>
       </w:r>
       <w:bookmarkEnd w:id="42"/>
-      <w:r>
-        <w:t xml:space="preserve"> </w:t>
-      </w:r>
-    </w:p>
-    <w:p>
-      <w:r>
-        <w:t>Se debe tener en marcha las bases de datos antes de la puesta en marcha, se debe garantizar al menos un año del servicio de la base de datos.</w:t>
-      </w:r>
-    </w:p>
-    <w:p>
-      <w:r>
-        <w:t xml:space="preserve">Las pruebas de puesta en marcha de las aplicaciones se deberán realizar bajo la supervisión empresa </w:t>
-      </w:r>
-      <w:proofErr w:type="spellStart"/>
-      <w:r>
-        <w:t>Overlook</w:t>
-      </w:r>
-      <w:proofErr w:type="spellEnd"/>
-      <w:r>
-        <w:t>, para ellos se harán pruebas y mediciones de buen funcionamiento de la aplicación a nivel de software y hardware.</w:t>
-      </w:r>
-    </w:p>
-    <w:p/>
-    <w:p>
-      <w:pPr>
-        <w:pStyle w:val="Ttulo1"/>
-        <w:jc w:val="both"/>
-      </w:pPr>
-      <w:bookmarkStart w:id="43" w:name="_Toc92653003"/>
-      <w:r>
-        <w:t>12.</w:t>
-      </w:r>
-      <w:r>
-        <w:t xml:space="preserve"> </w:t>
-      </w:r>
-      <w:r>
-        <w:t>ESTÁNDARES</w:t>
-      </w:r>
-      <w:r>
-        <w:t xml:space="preserve"> </w:t>
-      </w:r>
-      <w:r>
-        <w:t>APLICABLES.</w:t>
-      </w:r>
-      <w:bookmarkEnd w:id="43"/>
-      <w:r>
-        <w:t xml:space="preserve"> </w:t>
-      </w:r>
-    </w:p>
-    <w:p>
-      <w:pPr>
-        <w:jc w:val="both"/>
-      </w:pPr>
-      <w:r>
-        <w:t>Para el desarrollo se emplearan metodologías agiles con el objetivo de centrarse en el producto a desarrollar evitando un proceso de desarrollo demasiado complejo que limiten las capacidades del equipo para llevar a cabo el proyecto.</w:t>
-      </w:r>
-    </w:p>
-    <w:p>
-      <w:pPr>
-        <w:jc w:val="both"/>
-      </w:pPr>
-      <w:r>
-        <w:t>Se utilizaran metodologías como UML para visualizar de manera gráfica el proyecto, así como tener planos sobre el funcionamiento y estructura de la aplicación, esto es útil para posibles modificaciones.</w:t>
-      </w:r>
-    </w:p>
-    <w:p>
-      <w:pPr>
-        <w:pStyle w:val="Ttulo1"/>
-        <w:jc w:val="both"/>
-      </w:pPr>
-      <w:bookmarkStart w:id="44" w:name="_Toc92653004"/>
-      <w:r>
-        <w:t>13.</w:t>
-      </w:r>
-      <w:r>
-        <w:t xml:space="preserve"> </w:t>
-      </w:r>
-      <w:r>
-        <w:t>PUESTA EN MARCHA.</w:t>
-      </w:r>
-      <w:bookmarkEnd w:id="44"/>
       <w:r>
         <w:t xml:space="preserve"> </w:t>
       </w:r>
@@ -6475,7 +6304,7 @@
         <v:path o:extrusionok="f" gradientshapeok="t" o:connecttype="rect"/>
         <o:lock v:ext="edit" aspectratio="t"/>
       </v:shapetype>
-      <v:shape id="_x0000_i1038" type="#_x0000_t75" style="width:8.25pt;height:10.5pt;visibility:visible;mso-wrap-style:square" o:bullet="t">
+      <v:shape id="_x0000_i1027" type="#_x0000_t75" style="width:8.25pt;height:10.5pt;visibility:visible;mso-wrap-style:square" o:bullet="t">
         <v:imagedata r:id="rId1" o:title=""/>
       </v:shape>
     </w:pict>
@@ -8950,7 +8779,7 @@
 </file>
 
 <file path=customXml/itemProps1.xml><?xml version="1.0" encoding="utf-8"?>
-<ds:datastoreItem xmlns:ds="http://schemas.openxmlformats.org/officeDocument/2006/customXml" ds:itemID="{FD4178B1-AAB0-42AE-8B89-77B928B0DF69}">
+<ds:datastoreItem xmlns:ds="http://schemas.openxmlformats.org/officeDocument/2006/customXml" ds:itemID="{F936F8C4-2648-4FBB-9ADB-A4A52BDFCF70}">
   <ds:schemaRefs>
     <ds:schemaRef ds:uri="http://schemas.openxmlformats.org/officeDocument/2006/bibliography"/>
   </ds:schemaRefs>

</xml_diff>